<commit_message>
nmv 28 05 2024
</commit_message>
<xml_diff>
--- a/TS-Padam/TS-5.1/TS 5.1 Malayalam Pada Paatam Corrections.docx
+++ b/TS-Padam/TS-5.1/TS 5.1 Malayalam Pada Paatam Corrections.docx
@@ -1,6 +1,6 @@
 
 <file path=word/document.xml><?xml version="1.0" encoding="utf-8"?>
-<w:document xmlns:wpc="http://schemas.microsoft.com/office/word/2010/wordprocessingCanvas" xmlns:cx="http://schemas.microsoft.com/office/drawing/2014/chartex" xmlns:cx1="http://schemas.microsoft.com/office/drawing/2015/9/8/chartex" xmlns:mc="http://schemas.openxmlformats.org/markup-compatibility/2006" xmlns:o="urn:schemas-microsoft-com:office:office" xmlns:r="http://schemas.openxmlformats.org/officeDocument/2006/relationships" xmlns:m="http://schemas.openxmlformats.org/officeDocument/2006/math" xmlns:v="urn:schemas-microsoft-com:vml" xmlns:wp14="http://schemas.microsoft.com/office/word/2010/wordprocessingDrawing" xmlns:wp="http://schemas.openxmlformats.org/drawingml/2006/wordprocessingDrawing" xmlns:w10="urn:schemas-microsoft-com:office:word" xmlns:w="http://schemas.openxmlformats.org/wordprocessingml/2006/main" xmlns:w14="http://schemas.microsoft.com/office/word/2010/wordml" xmlns:w15="http://schemas.microsoft.com/office/word/2012/wordml" xmlns:w16se="http://schemas.microsoft.com/office/word/2015/wordml/symex" xmlns:wpg="http://schemas.microsoft.com/office/word/2010/wordprocessingGroup" xmlns:wpi="http://schemas.microsoft.com/office/word/2010/wordprocessingInk" xmlns:wne="http://schemas.microsoft.com/office/word/2006/wordml" xmlns:wps="http://schemas.microsoft.com/office/word/2010/wordprocessingShape" mc:Ignorable="w14 w15 w16se wp14">
+<w:document xmlns:wpc="http://schemas.microsoft.com/office/word/2010/wordprocessingCanvas" xmlns:cx="http://schemas.microsoft.com/office/drawing/2014/chartex" xmlns:cx1="http://schemas.microsoft.com/office/drawing/2015/9/8/chartex" xmlns:cx2="http://schemas.microsoft.com/office/drawing/2015/10/21/chartex" xmlns:cx3="http://schemas.microsoft.com/office/drawing/2016/5/9/chartex" xmlns:cx4="http://schemas.microsoft.com/office/drawing/2016/5/10/chartex" xmlns:cx5="http://schemas.microsoft.com/office/drawing/2016/5/11/chartex" xmlns:cx6="http://schemas.microsoft.com/office/drawing/2016/5/12/chartex" xmlns:cx7="http://schemas.microsoft.com/office/drawing/2016/5/13/chartex" xmlns:cx8="http://schemas.microsoft.com/office/drawing/2016/5/14/chartex" xmlns:mc="http://schemas.openxmlformats.org/markup-compatibility/2006" xmlns:aink="http://schemas.microsoft.com/office/drawing/2016/ink" xmlns:am3d="http://schemas.microsoft.com/office/drawing/2017/model3d" xmlns:o="urn:schemas-microsoft-com:office:office" xmlns:oel="http://schemas.microsoft.com/office/2019/extlst" xmlns:r="http://schemas.openxmlformats.org/officeDocument/2006/relationships" xmlns:m="http://schemas.openxmlformats.org/officeDocument/2006/math" xmlns:v="urn:schemas-microsoft-com:vml" xmlns:wp14="http://schemas.microsoft.com/office/word/2010/wordprocessingDrawing" xmlns:wp="http://schemas.openxmlformats.org/drawingml/2006/wordprocessingDrawing" xmlns:w10="urn:schemas-microsoft-com:office:word" xmlns:w="http://schemas.openxmlformats.org/wordprocessingml/2006/main" xmlns:w14="http://schemas.microsoft.com/office/word/2010/wordml" xmlns:w15="http://schemas.microsoft.com/office/word/2012/wordml" xmlns:w16cex="http://schemas.microsoft.com/office/word/2018/wordml/cex" xmlns:w16cid="http://schemas.microsoft.com/office/word/2016/wordml/cid" xmlns:w16="http://schemas.microsoft.com/office/word/2018/wordml" xmlns:w16du="http://schemas.microsoft.com/office/word/2023/wordml/word16du" xmlns:w16sdtdh="http://schemas.microsoft.com/office/word/2020/wordml/sdtdatahash" xmlns:w16se="http://schemas.microsoft.com/office/word/2015/wordml/symex" xmlns:wpg="http://schemas.microsoft.com/office/word/2010/wordprocessingGroup" xmlns:wpi="http://schemas.microsoft.com/office/word/2010/wordprocessingInk" xmlns:wne="http://schemas.microsoft.com/office/word/2006/wordml" xmlns:wps="http://schemas.microsoft.com/office/word/2010/wordprocessingShape" mc:Ignorable="w14 w15 w16se w16cid w16 w16cex w16sdtdh w16du wp14">
   <w:body>
     <w:p>
       <w:pPr>
@@ -549,7 +549,7 @@
       </w:tr>
       <w:tr>
         <w:trPr>
-          <w:trHeight w:val="1403"/>
+          <w:trHeight w:val="1042"/>
         </w:trPr>
         <w:tc>
           <w:tcPr>
@@ -815,8 +815,6 @@
               </w:rPr>
               <w:t>§¥Z</w:t>
             </w:r>
-            <w:bookmarkStart w:id="0" w:name="_GoBack"/>
-            <w:bookmarkEnd w:id="0"/>
             <w:r>
               <w:rPr>
                 <w:rFonts w:ascii="BRH Malayalam Extra" w:hAnsi="BRH Malayalam Extra" w:cs="BRH Malayalam Extra"/>
@@ -824,6 +822,363 @@
                 <w:szCs w:val="40"/>
               </w:rPr>
               <w:t xml:space="preserve"> |</w:t>
+            </w:r>
+          </w:p>
+        </w:tc>
+      </w:tr>
+      <w:tr>
+        <w:trPr>
+          <w:trHeight w:val="1042"/>
+        </w:trPr>
+        <w:tc>
+          <w:tcPr>
+            <w:tcW w:w="3168" w:type="dxa"/>
+            <w:tcBorders>
+              <w:top w:val="single" w:sz="4" w:space="0" w:color="000000"/>
+              <w:left w:val="single" w:sz="4" w:space="0" w:color="000000"/>
+              <w:bottom w:val="single" w:sz="4" w:space="0" w:color="000000"/>
+              <w:right w:val="single" w:sz="4" w:space="0" w:color="000000"/>
+            </w:tcBorders>
+          </w:tcPr>
+          <w:p>
+            <w:pPr>
+              <w:spacing w:before="0" w:line="240" w:lineRule="auto"/>
+              <w:rPr>
+                <w:rFonts w:cs="Latha"/>
+                <w:b/>
+                <w:sz w:val="28"/>
+                <w:szCs w:val="28"/>
+                <w:lang w:bidi="ta-IN"/>
+              </w:rPr>
+            </w:pPr>
+            <w:r>
+              <w:rPr>
+                <w:rFonts w:cs="Latha"/>
+                <w:b/>
+                <w:sz w:val="28"/>
+                <w:szCs w:val="28"/>
+                <w:lang w:bidi="ta-IN"/>
+              </w:rPr>
+              <w:t xml:space="preserve">TS </w:t>
+            </w:r>
+            <w:r>
+              <w:rPr>
+                <w:rFonts w:cs="Latha"/>
+                <w:b/>
+                <w:sz w:val="28"/>
+                <w:szCs w:val="28"/>
+                <w:lang w:bidi="ta-IN"/>
+              </w:rPr>
+              <w:t>5.1.</w:t>
+            </w:r>
+            <w:r>
+              <w:rPr>
+                <w:rFonts w:cs="Latha"/>
+                <w:b/>
+                <w:sz w:val="28"/>
+                <w:szCs w:val="28"/>
+                <w:lang w:bidi="ta-IN"/>
+              </w:rPr>
+              <w:t>10</w:t>
+            </w:r>
+            <w:r>
+              <w:rPr>
+                <w:rFonts w:cs="Latha"/>
+                <w:b/>
+                <w:sz w:val="28"/>
+                <w:szCs w:val="28"/>
+                <w:lang w:bidi="ta-IN"/>
+              </w:rPr>
+              <w:t>.</w:t>
+            </w:r>
+            <w:r>
+              <w:rPr>
+                <w:rFonts w:cs="Latha"/>
+                <w:b/>
+                <w:sz w:val="28"/>
+                <w:szCs w:val="28"/>
+                <w:lang w:bidi="ta-IN"/>
+              </w:rPr>
+              <w:t>1</w:t>
+            </w:r>
+            <w:r>
+              <w:rPr>
+                <w:rFonts w:cs="Latha"/>
+                <w:b/>
+                <w:sz w:val="28"/>
+                <w:szCs w:val="28"/>
+                <w:lang w:bidi="ta-IN"/>
+              </w:rPr>
+              <w:t xml:space="preserve"> - </w:t>
+            </w:r>
+            <w:r>
+              <w:rPr>
+                <w:rFonts w:cs="Latha"/>
+                <w:b/>
+                <w:sz w:val="28"/>
+                <w:szCs w:val="28"/>
+                <w:lang w:bidi="ta-IN"/>
+              </w:rPr>
+              <w:t>Padam</w:t>
+            </w:r>
+          </w:p>
+          <w:p>
+            <w:pPr>
+              <w:spacing w:before="0" w:line="240" w:lineRule="auto"/>
+              <w:rPr>
+                <w:rFonts w:cs="Latha"/>
+                <w:b/>
+                <w:sz w:val="28"/>
+                <w:szCs w:val="28"/>
+                <w:lang w:bidi="ta-IN"/>
+              </w:rPr>
+            </w:pPr>
+            <w:r>
+              <w:rPr>
+                <w:rFonts w:cs="Latha"/>
+                <w:b/>
+                <w:sz w:val="28"/>
+                <w:szCs w:val="28"/>
+                <w:lang w:bidi="ta-IN"/>
+              </w:rPr>
+              <w:t xml:space="preserve">Padam </w:t>
+            </w:r>
+            <w:r>
+              <w:rPr>
+                <w:rFonts w:cs="Latha"/>
+                <w:b/>
+                <w:sz w:val="28"/>
+                <w:szCs w:val="28"/>
+                <w:lang w:bidi="ta-IN"/>
+              </w:rPr>
+              <w:t xml:space="preserve">No: - </w:t>
+            </w:r>
+            <w:r>
+              <w:rPr>
+                <w:rFonts w:cs="Latha"/>
+                <w:b/>
+                <w:sz w:val="28"/>
+                <w:szCs w:val="28"/>
+                <w:lang w:bidi="ta-IN"/>
+              </w:rPr>
+              <w:t>14</w:t>
+            </w:r>
+          </w:p>
+          <w:p>
+            <w:pPr>
+              <w:spacing w:before="0" w:line="240" w:lineRule="auto"/>
+              <w:rPr>
+                <w:rFonts w:cs="Latha"/>
+                <w:b/>
+                <w:sz w:val="28"/>
+                <w:szCs w:val="28"/>
+                <w:lang w:bidi="ta-IN"/>
+              </w:rPr>
+            </w:pPr>
+            <w:r>
+              <w:rPr>
+                <w:rFonts w:cs="Latha"/>
+                <w:b/>
+                <w:sz w:val="28"/>
+                <w:szCs w:val="28"/>
+                <w:lang w:bidi="ta-IN"/>
+              </w:rPr>
+              <w:t xml:space="preserve">Panchaati No. - </w:t>
+            </w:r>
+            <w:r>
+              <w:rPr>
+                <w:rFonts w:cs="Latha"/>
+                <w:b/>
+                <w:sz w:val="28"/>
+                <w:szCs w:val="28"/>
+                <w:lang w:bidi="ta-IN"/>
+              </w:rPr>
+              <w:t>51</w:t>
+            </w:r>
+          </w:p>
+        </w:tc>
+        <w:tc>
+          <w:tcPr>
+            <w:tcW w:w="4962" w:type="dxa"/>
+            <w:tcBorders>
+              <w:top w:val="single" w:sz="4" w:space="0" w:color="000000"/>
+              <w:left w:val="single" w:sz="4" w:space="0" w:color="000000"/>
+              <w:bottom w:val="single" w:sz="4" w:space="0" w:color="000000"/>
+              <w:right w:val="single" w:sz="4" w:space="0" w:color="000000"/>
+            </w:tcBorders>
+          </w:tcPr>
+          <w:p>
+            <w:pPr>
+              <w:widowControl w:val="0"/>
+              <w:autoSpaceDE w:val="0"/>
+              <w:autoSpaceDN w:val="0"/>
+              <w:adjustRightInd w:val="0"/>
+              <w:spacing w:line="22" w:lineRule="atLeast"/>
+              <w:rPr>
+                <w:rFonts w:ascii="BRH Malayalam Extra" w:hAnsi="BRH Malayalam Extra" w:cs="BRH Malayalam Extra"/>
+                <w:sz w:val="40"/>
+                <w:szCs w:val="40"/>
+              </w:rPr>
+            </w:pPr>
+            <w:r>
+              <w:rPr>
+                <w:rFonts w:ascii="BRH Malayalam Extra" w:hAnsi="BRH Malayalam Extra" w:cs="BRH Malayalam Extra"/>
+                <w:sz w:val="40"/>
+                <w:szCs w:val="40"/>
+              </w:rPr>
+              <w:t>A</w:t>
+            </w:r>
+            <w:r>
+              <w:rPr>
+                <w:rFonts w:ascii="BRH Malayalam Extra" w:hAnsi="BRH Malayalam Extra" w:cs="BRH Malayalam Extra"/>
+                <w:sz w:val="34"/>
+                <w:szCs w:val="40"/>
+              </w:rPr>
+              <w:t>–</w:t>
+            </w:r>
+            <w:r>
+              <w:rPr>
+                <w:rFonts w:ascii="BRH Malayalam Extra" w:hAnsi="BRH Malayalam Extra" w:cs="BRH Malayalam Extra"/>
+                <w:sz w:val="40"/>
+                <w:szCs w:val="40"/>
+              </w:rPr>
+              <w:t>sû</w:t>
+            </w:r>
+            <w:r>
+              <w:rPr>
+                <w:rFonts w:ascii="BRH Malayalam Extra" w:hAnsi="BRH Malayalam Extra" w:cs="BRH Malayalam Extra"/>
+                <w:sz w:val="34"/>
+                <w:szCs w:val="40"/>
+              </w:rPr>
+              <w:t>–</w:t>
+            </w:r>
+            <w:r>
+              <w:rPr>
+                <w:rFonts w:ascii="BRH Malayalam Extra" w:hAnsi="BRH Malayalam Extra" w:cs="BRH Malayalam Extra"/>
+                <w:sz w:val="40"/>
+                <w:szCs w:val="40"/>
+                <w:highlight w:val="yellow"/>
+              </w:rPr>
+              <w:t>b</w:t>
+            </w:r>
+            <w:r>
+              <w:rPr>
+                <w:rFonts w:ascii="BRH Malayalam Extra" w:hAnsi="BRH Malayalam Extra" w:cs="BRH Malayalam Extra"/>
+                <w:sz w:val="40"/>
+                <w:szCs w:val="40"/>
+              </w:rPr>
+              <w:t>j</w:t>
+            </w:r>
+            <w:r>
+              <w:rPr>
+                <w:rFonts w:ascii="BRH Malayalam Extra" w:hAnsi="BRH Malayalam Extra" w:cs="BRH Malayalam Extra"/>
+                <w:sz w:val="34"/>
+                <w:szCs w:val="40"/>
+              </w:rPr>
+              <w:t>–</w:t>
+            </w:r>
+            <w:r>
+              <w:rPr>
+                <w:rFonts w:ascii="BRH Malayalam Extra" w:hAnsi="BRH Malayalam Extra" w:cs="BRH Malayalam Extra"/>
+                <w:sz w:val="40"/>
+                <w:szCs w:val="40"/>
+              </w:rPr>
+              <w:t>Z§ | jZ§ |</w:t>
+            </w:r>
+          </w:p>
+        </w:tc>
+        <w:tc>
+          <w:tcPr>
+            <w:tcW w:w="5244" w:type="dxa"/>
+            <w:tcBorders>
+              <w:top w:val="single" w:sz="4" w:space="0" w:color="000000"/>
+              <w:left w:val="single" w:sz="4" w:space="0" w:color="000000"/>
+              <w:bottom w:val="single" w:sz="4" w:space="0" w:color="000000"/>
+              <w:right w:val="single" w:sz="4" w:space="0" w:color="000000"/>
+            </w:tcBorders>
+          </w:tcPr>
+          <w:p>
+            <w:pPr>
+              <w:spacing w:before="0" w:line="240" w:lineRule="auto"/>
+              <w:rPr>
+                <w:rFonts w:ascii="BRH Malayalam Extra" w:hAnsi="BRH Malayalam Extra" w:cs="BRH Malayalam Extra"/>
+                <w:sz w:val="40"/>
+                <w:szCs w:val="40"/>
+              </w:rPr>
+            </w:pPr>
+            <w:r>
+              <w:rPr>
+                <w:rFonts w:ascii="BRH Malayalam Extra" w:hAnsi="BRH Malayalam Extra" w:cs="BRH Malayalam Extra"/>
+                <w:sz w:val="40"/>
+                <w:szCs w:val="40"/>
+              </w:rPr>
+              <w:t>A</w:t>
+            </w:r>
+            <w:r>
+              <w:rPr>
+                <w:rFonts w:ascii="BRH Malayalam Extra" w:hAnsi="BRH Malayalam Extra" w:cs="BRH Malayalam Extra"/>
+                <w:sz w:val="34"/>
+                <w:szCs w:val="40"/>
+              </w:rPr>
+              <w:t>–</w:t>
+            </w:r>
+            <w:r>
+              <w:rPr>
+                <w:rFonts w:ascii="BRH Malayalam Extra" w:hAnsi="BRH Malayalam Extra" w:cs="BRH Malayalam Extra"/>
+                <w:sz w:val="40"/>
+                <w:szCs w:val="40"/>
+              </w:rPr>
+              <w:t>sû</w:t>
+            </w:r>
+            <w:r>
+              <w:rPr>
+                <w:rFonts w:ascii="BRH Malayalam Extra" w:hAnsi="BRH Malayalam Extra" w:cs="BRH Malayalam Extra"/>
+                <w:sz w:val="34"/>
+                <w:szCs w:val="40"/>
+              </w:rPr>
+              <w:t>–</w:t>
+            </w:r>
+            <w:r>
+              <w:rPr>
+                <w:rFonts w:ascii="BRH Malayalam Extra" w:hAnsi="BRH Malayalam Extra" w:cs="BRH Malayalam Extra"/>
+                <w:sz w:val="40"/>
+                <w:szCs w:val="40"/>
+                <w:highlight w:val="green"/>
+              </w:rPr>
+              <w:t>b</w:t>
+            </w:r>
+            <w:r>
+              <w:rPr>
+                <w:rFonts w:ascii="BRH Malayalam Extra" w:hAnsi="BRH Malayalam Extra" w:cs="BRH Malayalam Extra"/>
+                <w:sz w:val="34"/>
+                <w:szCs w:val="40"/>
+                <w:highlight w:val="green"/>
+              </w:rPr>
+              <w:t>–</w:t>
+            </w:r>
+            <w:r>
+              <w:rPr>
+                <w:rFonts w:ascii="BRH Malayalam Extra" w:hAnsi="BRH Malayalam Extra" w:cs="BRH Malayalam Extra"/>
+                <w:sz w:val="40"/>
+                <w:szCs w:val="40"/>
+              </w:rPr>
+              <w:t>j</w:t>
+            </w:r>
+            <w:r>
+              <w:rPr>
+                <w:rFonts w:ascii="BRH Malayalam Extra" w:hAnsi="BRH Malayalam Extra" w:cs="BRH Malayalam Extra"/>
+                <w:sz w:val="34"/>
+                <w:szCs w:val="40"/>
+              </w:rPr>
+              <w:t>–</w:t>
+            </w:r>
+            <w:r>
+              <w:rPr>
+                <w:rFonts w:ascii="BRH Malayalam Extra" w:hAnsi="BRH Malayalam Extra" w:cs="BRH Malayalam Extra"/>
+                <w:sz w:val="40"/>
+                <w:szCs w:val="40"/>
+              </w:rPr>
+              <w:t>Z§ | jZ§ |</w:t>
             </w:r>
           </w:p>
         </w:tc>
@@ -1110,6 +1465,7 @@
                 <w:szCs w:val="28"/>
                 <w:lang w:bidi="ta-IN"/>
               </w:rPr>
+              <w:lastRenderedPageBreak/>
               <w:t xml:space="preserve">TS </w:t>
             </w:r>
             <w:r>
@@ -1567,7 +1923,6 @@
                 <w:szCs w:val="28"/>
                 <w:lang w:bidi="ta-IN"/>
               </w:rPr>
-              <w:lastRenderedPageBreak/>
               <w:t xml:space="preserve">TS </w:t>
             </w:r>
             <w:r>
@@ -3497,6 +3852,7 @@
           <w:szCs w:val="32"/>
           <w:u w:val="single"/>
         </w:rPr>
+        <w:lastRenderedPageBreak/>
         <w:t>TS Pada Paatam – TS 5.Malayalam co</w:t>
       </w:r>
       <w:r>
@@ -3631,7 +3987,6 @@
                 <w:sz w:val="32"/>
                 <w:szCs w:val="32"/>
               </w:rPr>
-              <w:lastRenderedPageBreak/>
               <w:t>Reference</w:t>
             </w:r>
           </w:p>
@@ -3654,7 +4009,6 @@
                 <w:sz w:val="32"/>
                 <w:szCs w:val="32"/>
               </w:rPr>
-              <w:lastRenderedPageBreak/>
               <w:t>As Printed</w:t>
             </w:r>
           </w:p>
@@ -3698,15 +4052,15 @@
                 <w:rFonts w:cs="Latha"/>
                 <w:sz w:val="28"/>
                 <w:szCs w:val="28"/>
-                <w:lang w:bidi="ta-IN"/>
-              </w:rPr>
-            </w:pPr>
-            <w:r>
-              <w:rPr>
-                <w:rFonts w:cs="Latha"/>
-                <w:sz w:val="28"/>
-                <w:szCs w:val="28"/>
-                <w:lang w:bidi="ta-IN"/>
+                <w:lang w:val="it-IT" w:bidi="ta-IN"/>
+              </w:rPr>
+            </w:pPr>
+            <w:r>
+              <w:rPr>
+                <w:rFonts w:cs="Latha"/>
+                <w:sz w:val="28"/>
+                <w:szCs w:val="28"/>
+                <w:lang w:val="it-IT" w:bidi="ta-IN"/>
               </w:rPr>
               <w:t>5.1.1.1 – Padam</w:t>
             </w:r>
@@ -3718,15 +4072,15 @@
                 <w:rFonts w:cs="Latha"/>
                 <w:sz w:val="28"/>
                 <w:szCs w:val="28"/>
-                <w:lang w:bidi="ta-IN"/>
-              </w:rPr>
-            </w:pPr>
-            <w:r>
-              <w:rPr>
-                <w:rFonts w:cs="Latha"/>
-                <w:sz w:val="28"/>
-                <w:szCs w:val="28"/>
-                <w:lang w:bidi="ta-IN"/>
+                <w:lang w:val="it-IT" w:bidi="ta-IN"/>
+              </w:rPr>
+            </w:pPr>
+            <w:r>
+              <w:rPr>
+                <w:rFonts w:cs="Latha"/>
+                <w:sz w:val="28"/>
+                <w:szCs w:val="28"/>
+                <w:lang w:val="it-IT" w:bidi="ta-IN"/>
               </w:rPr>
               <w:t>Padam No. 43</w:t>
             </w:r>
@@ -3738,15 +4092,15 @@
                 <w:rFonts w:cs="Latha"/>
                 <w:sz w:val="28"/>
                 <w:szCs w:val="28"/>
-                <w:lang w:bidi="ta-IN"/>
-              </w:rPr>
-            </w:pPr>
-            <w:r>
-              <w:rPr>
-                <w:rFonts w:cs="Latha"/>
-                <w:sz w:val="28"/>
-                <w:szCs w:val="28"/>
-                <w:lang w:bidi="ta-IN"/>
+                <w:lang w:val="it-IT" w:bidi="ta-IN"/>
+              </w:rPr>
+            </w:pPr>
+            <w:r>
+              <w:rPr>
+                <w:rFonts w:cs="Latha"/>
+                <w:sz w:val="28"/>
+                <w:szCs w:val="28"/>
+                <w:lang w:val="it-IT" w:bidi="ta-IN"/>
               </w:rPr>
               <w:t>Panchaati  No. 1</w:t>
             </w:r>
@@ -3767,13 +4121,15 @@
                 <w:rFonts w:ascii="BRH Devanagari Extra" w:hAnsi="BRH Devanagari Extra" w:cs="BRH Devanagari Extra"/>
                 <w:sz w:val="40"/>
                 <w:szCs w:val="40"/>
-              </w:rPr>
-            </w:pPr>
-            <w:r>
-              <w:rPr>
-                <w:rFonts w:ascii="BRH Malayalam Extra" w:hAnsi="BRH Malayalam Extra" w:cs="BRH Malayalam Extra"/>
-                <w:sz w:val="40"/>
-                <w:szCs w:val="40"/>
+                <w:lang w:val="it-IT"/>
+              </w:rPr>
+            </w:pPr>
+            <w:r>
+              <w:rPr>
+                <w:rFonts w:ascii="BRH Malayalam Extra" w:hAnsi="BRH Malayalam Extra" w:cs="BRH Malayalam Extra"/>
+                <w:sz w:val="40"/>
+                <w:szCs w:val="40"/>
+                <w:lang w:val="it-IT"/>
               </w:rPr>
               <w:t>Zx</w:t>
             </w:r>
@@ -3783,6 +4139,7 @@
                 <w:sz w:val="40"/>
                 <w:szCs w:val="40"/>
                 <w:highlight w:val="yellow"/>
+                <w:lang w:val="it-IT"/>
               </w:rPr>
               <w:t>iy—</w:t>
             </w:r>
@@ -3791,6 +4148,7 @@
                 <w:rFonts w:ascii="BRH Malayalam Extra" w:hAnsi="BRH Malayalam Extra" w:cs="BRH Malayalam Extra"/>
                 <w:sz w:val="40"/>
                 <w:szCs w:val="40"/>
+                <w:lang w:val="it-IT"/>
               </w:rPr>
               <w:t xml:space="preserve"> | A</w:t>
             </w:r>
@@ -3799,14 +4157,16 @@
                 <w:rFonts w:ascii="BRH Malayalam Extra" w:hAnsi="BRH Malayalam Extra" w:cs="BRH Malayalam Extra"/>
                 <w:sz w:val="34"/>
                 <w:szCs w:val="40"/>
-              </w:rPr>
-              <w:t>–</w:t>
-            </w:r>
-            <w:r>
-              <w:rPr>
-                <w:rFonts w:ascii="BRH Malayalam Extra" w:hAnsi="BRH Malayalam Extra" w:cs="BRH Malayalam Extra"/>
-                <w:sz w:val="40"/>
-                <w:szCs w:val="40"/>
+                <w:lang w:val="it-IT"/>
+              </w:rPr>
+              <w:t>–</w:t>
+            </w:r>
+            <w:r>
+              <w:rPr>
+                <w:rFonts w:ascii="BRH Malayalam Extra" w:hAnsi="BRH Malayalam Extra" w:cs="BRH Malayalam Extra"/>
+                <w:sz w:val="40"/>
+                <w:szCs w:val="40"/>
+                <w:lang w:val="it-IT"/>
               </w:rPr>
               <w:t>sõ</w:t>
             </w:r>
@@ -3815,14 +4175,16 @@
                 <w:rFonts w:ascii="BRH Malayalam Extra" w:hAnsi="BRH Malayalam Extra" w:cs="BRH Malayalam Extra"/>
                 <w:sz w:val="34"/>
                 <w:szCs w:val="40"/>
-              </w:rPr>
-              <w:t>–</w:t>
-            </w:r>
-            <w:r>
-              <w:rPr>
-                <w:rFonts w:ascii="BRH Malayalam Extra" w:hAnsi="BRH Malayalam Extra" w:cs="BRH Malayalam Extra"/>
-                <w:sz w:val="40"/>
-                <w:szCs w:val="40"/>
+                <w:lang w:val="it-IT"/>
+              </w:rPr>
+              <w:t>–</w:t>
+            </w:r>
+            <w:r>
+              <w:rPr>
+                <w:rFonts w:ascii="BRH Malayalam Extra" w:hAnsi="BRH Malayalam Extra" w:cs="BRH Malayalam Extra"/>
+                <w:sz w:val="40"/>
+                <w:szCs w:val="40"/>
+                <w:lang w:val="it-IT"/>
               </w:rPr>
               <w:t xml:space="preserve"> | öez</w:t>
             </w:r>
@@ -3831,14 +4193,16 @@
                 <w:rFonts w:ascii="BRH Malayalam Extra" w:hAnsi="BRH Malayalam Extra" w:cs="BRH Malayalam Extra"/>
                 <w:sz w:val="34"/>
                 <w:szCs w:val="40"/>
-              </w:rPr>
-              <w:t>–</w:t>
-            </w:r>
-            <w:r>
-              <w:rPr>
-                <w:rFonts w:ascii="BRH Malayalam Extra" w:hAnsi="BRH Malayalam Extra" w:cs="BRH Malayalam Extra"/>
-                <w:sz w:val="40"/>
-                <w:szCs w:val="40"/>
+                <w:lang w:val="it-IT"/>
+              </w:rPr>
+              <w:t>–</w:t>
+            </w:r>
+            <w:r>
+              <w:rPr>
+                <w:rFonts w:ascii="BRH Malayalam Extra" w:hAnsi="BRH Malayalam Extra" w:cs="BRH Malayalam Extra"/>
+                <w:sz w:val="40"/>
+                <w:szCs w:val="40"/>
+                <w:lang w:val="it-IT"/>
               </w:rPr>
               <w:t>Zxdy— |</w:t>
             </w:r>
@@ -3855,13 +4219,15 @@
                 <w:rFonts w:ascii="BRH Devanagari Extra" w:hAnsi="BRH Devanagari Extra" w:cs="BRH Devanagari Extra"/>
                 <w:sz w:val="40"/>
                 <w:szCs w:val="40"/>
-              </w:rPr>
-            </w:pPr>
-            <w:r>
-              <w:rPr>
-                <w:rFonts w:ascii="BRH Malayalam Extra" w:hAnsi="BRH Malayalam Extra" w:cs="BRH Malayalam Extra"/>
-                <w:sz w:val="40"/>
-                <w:szCs w:val="40"/>
+                <w:lang w:val="it-IT"/>
+              </w:rPr>
+            </w:pPr>
+            <w:r>
+              <w:rPr>
+                <w:rFonts w:ascii="BRH Malayalam Extra" w:hAnsi="BRH Malayalam Extra" w:cs="BRH Malayalam Extra"/>
+                <w:sz w:val="40"/>
+                <w:szCs w:val="40"/>
+                <w:lang w:val="it-IT"/>
               </w:rPr>
               <w:t>Zx</w:t>
             </w:r>
@@ -3871,6 +4237,7 @@
                 <w:sz w:val="40"/>
                 <w:szCs w:val="40"/>
                 <w:highlight w:val="green"/>
+                <w:lang w:val="it-IT"/>
               </w:rPr>
               <w:t>dy</w:t>
             </w:r>
@@ -3879,6 +4246,7 @@
                 <w:rFonts w:ascii="BRH Malayalam Extra" w:hAnsi="BRH Malayalam Extra" w:cs="BRH Malayalam Extra"/>
                 <w:sz w:val="40"/>
                 <w:szCs w:val="40"/>
+                <w:lang w:val="it-IT"/>
               </w:rPr>
               <w:t>— | A</w:t>
             </w:r>
@@ -3887,14 +4255,16 @@
                 <w:rFonts w:ascii="BRH Malayalam Extra" w:hAnsi="BRH Malayalam Extra" w:cs="BRH Malayalam Extra"/>
                 <w:sz w:val="34"/>
                 <w:szCs w:val="40"/>
-              </w:rPr>
-              <w:t>–</w:t>
-            </w:r>
-            <w:r>
-              <w:rPr>
-                <w:rFonts w:ascii="BRH Malayalam Extra" w:hAnsi="BRH Malayalam Extra" w:cs="BRH Malayalam Extra"/>
-                <w:sz w:val="40"/>
-                <w:szCs w:val="40"/>
+                <w:lang w:val="it-IT"/>
+              </w:rPr>
+              <w:t>–</w:t>
+            </w:r>
+            <w:r>
+              <w:rPr>
+                <w:rFonts w:ascii="BRH Malayalam Extra" w:hAnsi="BRH Malayalam Extra" w:cs="BRH Malayalam Extra"/>
+                <w:sz w:val="40"/>
+                <w:szCs w:val="40"/>
+                <w:lang w:val="it-IT"/>
               </w:rPr>
               <w:t>sõ</w:t>
             </w:r>
@@ -3903,14 +4273,16 @@
                 <w:rFonts w:ascii="BRH Malayalam Extra" w:hAnsi="BRH Malayalam Extra" w:cs="BRH Malayalam Extra"/>
                 <w:sz w:val="34"/>
                 <w:szCs w:val="40"/>
-              </w:rPr>
-              <w:t>–</w:t>
-            </w:r>
-            <w:r>
-              <w:rPr>
-                <w:rFonts w:ascii="BRH Malayalam Extra" w:hAnsi="BRH Malayalam Extra" w:cs="BRH Malayalam Extra"/>
-                <w:sz w:val="40"/>
-                <w:szCs w:val="40"/>
+                <w:lang w:val="it-IT"/>
+              </w:rPr>
+              <w:t>–</w:t>
+            </w:r>
+            <w:r>
+              <w:rPr>
+                <w:rFonts w:ascii="BRH Malayalam Extra" w:hAnsi="BRH Malayalam Extra" w:cs="BRH Malayalam Extra"/>
+                <w:sz w:val="40"/>
+                <w:szCs w:val="40"/>
+                <w:lang w:val="it-IT"/>
               </w:rPr>
               <w:t xml:space="preserve"> | öez</w:t>
             </w:r>
@@ -3919,14 +4291,16 @@
                 <w:rFonts w:ascii="BRH Malayalam Extra" w:hAnsi="BRH Malayalam Extra" w:cs="BRH Malayalam Extra"/>
                 <w:sz w:val="34"/>
                 <w:szCs w:val="40"/>
-              </w:rPr>
-              <w:t>–</w:t>
-            </w:r>
-            <w:r>
-              <w:rPr>
-                <w:rFonts w:ascii="BRH Malayalam Extra" w:hAnsi="BRH Malayalam Extra" w:cs="BRH Malayalam Extra"/>
-                <w:sz w:val="40"/>
-                <w:szCs w:val="40"/>
+                <w:lang w:val="it-IT"/>
+              </w:rPr>
+              <w:t>–</w:t>
+            </w:r>
+            <w:r>
+              <w:rPr>
+                <w:rFonts w:ascii="BRH Malayalam Extra" w:hAnsi="BRH Malayalam Extra" w:cs="BRH Malayalam Extra"/>
+                <w:sz w:val="40"/>
+                <w:szCs w:val="40"/>
+                <w:lang w:val="it-IT"/>
               </w:rPr>
               <w:t>Zxdy— |</w:t>
             </w:r>
@@ -3948,15 +4322,15 @@
                 <w:rFonts w:cs="Latha"/>
                 <w:sz w:val="28"/>
                 <w:szCs w:val="28"/>
-                <w:lang w:bidi="ta-IN"/>
-              </w:rPr>
-            </w:pPr>
-            <w:r>
-              <w:rPr>
-                <w:rFonts w:cs="Latha"/>
-                <w:sz w:val="28"/>
-                <w:szCs w:val="28"/>
-                <w:lang w:bidi="ta-IN"/>
+                <w:lang w:val="it-IT" w:bidi="ta-IN"/>
+              </w:rPr>
+            </w:pPr>
+            <w:r>
+              <w:rPr>
+                <w:rFonts w:cs="Latha"/>
+                <w:sz w:val="28"/>
+                <w:szCs w:val="28"/>
+                <w:lang w:val="it-IT" w:bidi="ta-IN"/>
               </w:rPr>
               <w:t>5.1.1.2 – Padam</w:t>
             </w:r>
@@ -3968,15 +4342,15 @@
                 <w:rFonts w:cs="Latha"/>
                 <w:sz w:val="28"/>
                 <w:szCs w:val="28"/>
-                <w:lang w:bidi="ta-IN"/>
-              </w:rPr>
-            </w:pPr>
-            <w:r>
-              <w:rPr>
-                <w:rFonts w:cs="Latha"/>
-                <w:sz w:val="28"/>
-                <w:szCs w:val="28"/>
-                <w:lang w:bidi="ta-IN"/>
+                <w:lang w:val="it-IT" w:bidi="ta-IN"/>
+              </w:rPr>
+            </w:pPr>
+            <w:r>
+              <w:rPr>
+                <w:rFonts w:cs="Latha"/>
+                <w:sz w:val="28"/>
+                <w:szCs w:val="28"/>
+                <w:lang w:val="it-IT" w:bidi="ta-IN"/>
               </w:rPr>
               <w:t>Padam No. 10</w:t>
             </w:r>
@@ -3988,15 +4362,15 @@
                 <w:rFonts w:cs="Latha"/>
                 <w:sz w:val="28"/>
                 <w:szCs w:val="28"/>
-                <w:lang w:bidi="ta-IN"/>
-              </w:rPr>
-            </w:pPr>
-            <w:r>
-              <w:rPr>
-                <w:rFonts w:cs="Latha"/>
-                <w:sz w:val="28"/>
-                <w:szCs w:val="28"/>
-                <w:lang w:bidi="ta-IN"/>
+                <w:lang w:val="it-IT" w:bidi="ta-IN"/>
+              </w:rPr>
+            </w:pPr>
+            <w:r>
+              <w:rPr>
+                <w:rFonts w:cs="Latha"/>
+                <w:sz w:val="28"/>
+                <w:szCs w:val="28"/>
+                <w:lang w:val="it-IT" w:bidi="ta-IN"/>
               </w:rPr>
               <w:t>Panchaati  No. 2</w:t>
             </w:r>
@@ -4516,13 +4890,15 @@
                 <w:bCs/>
                 <w:sz w:val="32"/>
                 <w:szCs w:val="32"/>
-              </w:rPr>
-            </w:pPr>
-            <w:r>
-              <w:rPr>
-                <w:rFonts w:ascii="BRH Malayalam Extra" w:hAnsi="BRH Malayalam Extra" w:cs="BRH Malayalam Extra"/>
-                <w:sz w:val="40"/>
-                <w:szCs w:val="40"/>
+                <w:lang w:val="it-IT"/>
+              </w:rPr>
+            </w:pPr>
+            <w:r>
+              <w:rPr>
+                <w:rFonts w:ascii="BRH Malayalam Extra" w:hAnsi="BRH Malayalam Extra" w:cs="BRH Malayalam Extra"/>
+                <w:sz w:val="40"/>
+                <w:szCs w:val="40"/>
+                <w:lang w:val="it-IT"/>
               </w:rPr>
               <w:t>e</w:t>
             </w:r>
@@ -4531,14 +4907,16 @@
                 <w:rFonts w:ascii="BRH Malayalam Extra" w:hAnsi="BRH Malayalam Extra" w:cs="BRH Malayalam Extra"/>
                 <w:sz w:val="32"/>
                 <w:szCs w:val="40"/>
-              </w:rPr>
-              <w:t>–</w:t>
-            </w:r>
-            <w:r>
-              <w:rPr>
-                <w:rFonts w:ascii="BRH Malayalam Extra" w:hAnsi="BRH Malayalam Extra" w:cs="BRH Malayalam Extra"/>
-                <w:sz w:val="40"/>
-                <w:szCs w:val="40"/>
+                <w:lang w:val="it-IT"/>
+              </w:rPr>
+              <w:t>–</w:t>
+            </w:r>
+            <w:r>
+              <w:rPr>
+                <w:rFonts w:ascii="BRH Malayalam Extra" w:hAnsi="BRH Malayalam Extra" w:cs="BRH Malayalam Extra"/>
+                <w:sz w:val="40"/>
+                <w:szCs w:val="40"/>
+                <w:lang w:val="it-IT"/>
               </w:rPr>
               <w:t>q¢</w:t>
             </w:r>
@@ -4548,6 +4926,7 @@
                 <w:sz w:val="40"/>
                 <w:szCs w:val="40"/>
                 <w:highlight w:val="yellow"/>
+                <w:lang w:val="it-IT"/>
               </w:rPr>
               <w:t>©</w:t>
             </w:r>
@@ -4556,6 +4935,7 @@
                 <w:rFonts w:ascii="BRH Malayalam Extra" w:hAnsi="BRH Malayalam Extra" w:cs="BRH Malayalam Extra"/>
                 <w:sz w:val="40"/>
                 <w:szCs w:val="40"/>
+                <w:lang w:val="it-IT"/>
               </w:rPr>
               <w:t xml:space="preserve"> - [ ] </w:t>
             </w:r>
@@ -4566,6 +4946,7 @@
                 <w:bCs/>
                 <w:sz w:val="32"/>
                 <w:szCs w:val="32"/>
+                <w:lang w:val="it-IT"/>
               </w:rPr>
               <w:t>17</w:t>
             </w:r>
@@ -4586,6 +4967,7 @@
                 <w:sz w:val="32"/>
                 <w:szCs w:val="36"/>
                 <w:u w:val="single"/>
+                <w:lang w:val="it-IT"/>
               </w:rPr>
             </w:pPr>
             <w:r>
@@ -4596,6 +4978,7 @@
                 <w:sz w:val="32"/>
                 <w:szCs w:val="36"/>
                 <w:u w:val="single"/>
+                <w:lang w:val="it-IT"/>
               </w:rPr>
               <w:t>TS 5.1.4.3</w:t>
             </w:r>
@@ -4610,6 +4993,7 @@
               <w:rPr>
                 <w:sz w:val="32"/>
                 <w:szCs w:val="32"/>
+                <w:lang w:val="it-IT"/>
               </w:rPr>
             </w:pPr>
             <w:r>
@@ -4618,6 +5002,7 @@
                 <w:sz w:val="40"/>
                 <w:szCs w:val="40"/>
                 <w:highlight w:val="yellow"/>
+                <w:lang w:val="it-IT"/>
               </w:rPr>
               <w:t>q¡</w:t>
             </w:r>
@@ -4626,14 +5011,16 @@
                 <w:rFonts w:ascii="BRH Malayalam Extra" w:hAnsi="BRH Malayalam Extra" w:cs="BRH Malayalam Extra"/>
                 <w:sz w:val="32"/>
                 <w:szCs w:val="40"/>
-              </w:rPr>
-              <w:t>–</w:t>
-            </w:r>
-            <w:r>
-              <w:rPr>
-                <w:rFonts w:ascii="BRH Malayalam Extra" w:hAnsi="BRH Malayalam Extra" w:cs="BRH Malayalam Extra"/>
-                <w:sz w:val="40"/>
-                <w:szCs w:val="40"/>
+                <w:lang w:val="it-IT"/>
+              </w:rPr>
+              <w:t>–</w:t>
+            </w:r>
+            <w:r>
+              <w:rPr>
+                <w:rFonts w:ascii="BRH Malayalam Extra" w:hAnsi="BRH Malayalam Extra" w:cs="BRH Malayalam Extra"/>
+                <w:sz w:val="40"/>
+                <w:szCs w:val="40"/>
+                <w:lang w:val="it-IT"/>
               </w:rPr>
               <w:t>Px„ªe—jZy</w:t>
             </w:r>
@@ -4642,6 +5029,7 @@
                 <w:rFonts w:ascii="BRH Malayalam Extra" w:hAnsi="BRH Malayalam Extra" w:cs="BRH Malayalam Extra"/>
                 <w:sz w:val="32"/>
                 <w:szCs w:val="40"/>
+                <w:lang w:val="it-IT"/>
               </w:rPr>
               <w:t>–</w:t>
             </w:r>
@@ -4671,13 +5059,15 @@
                 <w:bCs/>
                 <w:sz w:val="32"/>
                 <w:szCs w:val="32"/>
-              </w:rPr>
-            </w:pPr>
-            <w:r>
-              <w:rPr>
-                <w:rFonts w:ascii="BRH Malayalam Extra" w:hAnsi="BRH Malayalam Extra" w:cs="BRH Malayalam Extra"/>
-                <w:sz w:val="40"/>
-                <w:szCs w:val="40"/>
+                <w:lang w:val="it-IT"/>
+              </w:rPr>
+            </w:pPr>
+            <w:r>
+              <w:rPr>
+                <w:rFonts w:ascii="BRH Malayalam Extra" w:hAnsi="BRH Malayalam Extra" w:cs="BRH Malayalam Extra"/>
+                <w:sz w:val="40"/>
+                <w:szCs w:val="40"/>
+                <w:lang w:val="it-IT"/>
               </w:rPr>
               <w:t>e</w:t>
             </w:r>
@@ -4686,14 +5076,16 @@
                 <w:rFonts w:ascii="BRH Malayalam Extra" w:hAnsi="BRH Malayalam Extra" w:cs="BRH Malayalam Extra"/>
                 <w:sz w:val="32"/>
                 <w:szCs w:val="40"/>
-              </w:rPr>
-              <w:t>–</w:t>
-            </w:r>
-            <w:r>
-              <w:rPr>
-                <w:rFonts w:ascii="BRH Malayalam Extra" w:hAnsi="BRH Malayalam Extra" w:cs="BRH Malayalam Extra"/>
-                <w:sz w:val="40"/>
-                <w:szCs w:val="40"/>
+                <w:lang w:val="it-IT"/>
+              </w:rPr>
+              <w:t>–</w:t>
+            </w:r>
+            <w:r>
+              <w:rPr>
+                <w:rFonts w:ascii="BRH Malayalam Extra" w:hAnsi="BRH Malayalam Extra" w:cs="BRH Malayalam Extra"/>
+                <w:sz w:val="40"/>
+                <w:szCs w:val="40"/>
+                <w:lang w:val="it-IT"/>
               </w:rPr>
               <w:t xml:space="preserve">q¢ - [ ] </w:t>
             </w:r>
@@ -4704,6 +5096,7 @@
                 <w:bCs/>
                 <w:sz w:val="32"/>
                 <w:szCs w:val="32"/>
+                <w:lang w:val="it-IT"/>
               </w:rPr>
               <w:t>17</w:t>
             </w:r>
@@ -4724,6 +5117,7 @@
                 <w:sz w:val="32"/>
                 <w:szCs w:val="36"/>
                 <w:u w:val="single"/>
+                <w:lang w:val="it-IT"/>
               </w:rPr>
             </w:pPr>
             <w:r>
@@ -4734,6 +5128,7 @@
                 <w:sz w:val="32"/>
                 <w:szCs w:val="36"/>
                 <w:u w:val="single"/>
+                <w:lang w:val="it-IT"/>
               </w:rPr>
               <w:t>TS 5.1.4.3</w:t>
             </w:r>
@@ -4745,6 +5140,7 @@
                 <w:rFonts w:ascii="BRH Devanagari Extra" w:hAnsi="BRH Devanagari Extra" w:cs="BRH Devanagari Extra"/>
                 <w:sz w:val="40"/>
                 <w:szCs w:val="40"/>
+                <w:lang w:val="it-IT"/>
               </w:rPr>
             </w:pPr>
             <w:r>
@@ -4754,6 +5150,7 @@
                 <w:sz w:val="36"/>
                 <w:szCs w:val="36"/>
                 <w:highlight w:val="green"/>
+                <w:lang w:val="it-IT"/>
               </w:rPr>
               <w:t>Tâ</w:t>
             </w:r>
@@ -4762,6 +5159,7 @@
                 <w:rFonts w:ascii="BRH Malayalam Extra" w:hAnsi="BRH Malayalam Extra" w:cs="BRH Malayalam Extra"/>
                 <w:sz w:val="40"/>
                 <w:szCs w:val="40"/>
+                <w:lang w:val="it-IT"/>
               </w:rPr>
               <w:t>¡</w:t>
             </w:r>
@@ -4770,14 +5168,16 @@
                 <w:rFonts w:ascii="BRH Malayalam Extra" w:hAnsi="BRH Malayalam Extra" w:cs="BRH Malayalam Extra"/>
                 <w:sz w:val="32"/>
                 <w:szCs w:val="40"/>
-              </w:rPr>
-              <w:t>–</w:t>
-            </w:r>
-            <w:r>
-              <w:rPr>
-                <w:rFonts w:ascii="BRH Malayalam Extra" w:hAnsi="BRH Malayalam Extra" w:cs="BRH Malayalam Extra"/>
-                <w:sz w:val="40"/>
-                <w:szCs w:val="40"/>
+                <w:lang w:val="it-IT"/>
+              </w:rPr>
+              <w:t>–</w:t>
+            </w:r>
+            <w:r>
+              <w:rPr>
+                <w:rFonts w:ascii="BRH Malayalam Extra" w:hAnsi="BRH Malayalam Extra" w:cs="BRH Malayalam Extra"/>
+                <w:sz w:val="40"/>
+                <w:szCs w:val="40"/>
+                <w:lang w:val="it-IT"/>
               </w:rPr>
               <w:t>Px„ªe—jZy</w:t>
             </w:r>
@@ -4786,6 +5186,7 @@
                 <w:rFonts w:ascii="BRH Devanagari Extra" w:hAnsi="BRH Devanagari Extra" w:cs="BRH Devanagari Extra"/>
                 <w:sz w:val="40"/>
                 <w:szCs w:val="40"/>
+                <w:lang w:val="it-IT"/>
               </w:rPr>
               <w:t xml:space="preserve"> </w:t>
             </w:r>
@@ -4858,15 +5259,15 @@
                 <w:rFonts w:cs="Latha"/>
                 <w:sz w:val="28"/>
                 <w:szCs w:val="28"/>
-                <w:lang w:bidi="ta-IN"/>
-              </w:rPr>
-            </w:pPr>
-            <w:r>
-              <w:rPr>
-                <w:rFonts w:cs="Latha"/>
-                <w:sz w:val="28"/>
-                <w:szCs w:val="28"/>
-                <w:lang w:bidi="ta-IN"/>
+                <w:lang w:val="it-IT" w:bidi="ta-IN"/>
+              </w:rPr>
+            </w:pPr>
+            <w:r>
+              <w:rPr>
+                <w:rFonts w:cs="Latha"/>
+                <w:sz w:val="28"/>
+                <w:szCs w:val="28"/>
+                <w:lang w:val="it-IT" w:bidi="ta-IN"/>
               </w:rPr>
               <w:t>5.1.4.4 – Padam</w:t>
             </w:r>
@@ -4878,44 +5279,35 @@
                 <w:rFonts w:cs="Latha"/>
                 <w:sz w:val="28"/>
                 <w:szCs w:val="28"/>
-                <w:lang w:bidi="ta-IN"/>
-              </w:rPr>
-            </w:pPr>
-            <w:r>
-              <w:rPr>
-                <w:rFonts w:cs="Latha"/>
-                <w:sz w:val="28"/>
-                <w:szCs w:val="28"/>
-                <w:lang w:bidi="ta-IN"/>
-              </w:rPr>
-              <w:t xml:space="preserve">Padam No. </w:t>
-            </w:r>
-            <w:r>
-              <w:rPr>
-                <w:rFonts w:cs="Latha"/>
-                <w:sz w:val="28"/>
-                <w:szCs w:val="28"/>
-                <w:lang w:bidi="ta-IN"/>
-              </w:rPr>
-              <w:t>17</w:t>
-            </w:r>
-          </w:p>
-          <w:p>
-            <w:pPr>
-              <w:spacing w:before="0" w:line="240" w:lineRule="auto"/>
-              <w:rPr>
-                <w:rFonts w:cs="Latha"/>
-                <w:sz w:val="28"/>
-                <w:szCs w:val="28"/>
-                <w:lang w:bidi="ta-IN"/>
-              </w:rPr>
-            </w:pPr>
-            <w:r>
-              <w:rPr>
-                <w:rFonts w:cs="Latha"/>
-                <w:sz w:val="28"/>
-                <w:szCs w:val="28"/>
-                <w:lang w:bidi="ta-IN"/>
+                <w:lang w:val="it-IT" w:bidi="ta-IN"/>
+              </w:rPr>
+            </w:pPr>
+            <w:r>
+              <w:rPr>
+                <w:rFonts w:cs="Latha"/>
+                <w:sz w:val="28"/>
+                <w:szCs w:val="28"/>
+                <w:lang w:val="it-IT" w:bidi="ta-IN"/>
+              </w:rPr>
+              <w:t>Padam No. 17</w:t>
+            </w:r>
+          </w:p>
+          <w:p>
+            <w:pPr>
+              <w:spacing w:before="0" w:line="240" w:lineRule="auto"/>
+              <w:rPr>
+                <w:rFonts w:cs="Latha"/>
+                <w:sz w:val="28"/>
+                <w:szCs w:val="28"/>
+                <w:lang w:val="it-IT" w:bidi="ta-IN"/>
+              </w:rPr>
+            </w:pPr>
+            <w:r>
+              <w:rPr>
+                <w:rFonts w:cs="Latha"/>
+                <w:sz w:val="28"/>
+                <w:szCs w:val="28"/>
+                <w:lang w:val="it-IT" w:bidi="ta-IN"/>
               </w:rPr>
               <w:t>Panchaati  No. 19</w:t>
             </w:r>
@@ -4942,13 +5334,15 @@
                 <w:rFonts w:ascii="BRH Devanagari Extra" w:hAnsi="BRH Devanagari Extra" w:cs="BRH Devanagari Extra"/>
                 <w:sz w:val="40"/>
                 <w:szCs w:val="40"/>
-              </w:rPr>
-            </w:pPr>
-            <w:r>
-              <w:rPr>
-                <w:rFonts w:ascii="BRH Malayalam Extra" w:hAnsi="BRH Malayalam Extra" w:cs="BRH Malayalam Extra"/>
-                <w:sz w:val="40"/>
-                <w:szCs w:val="40"/>
+                <w:lang w:val="it-IT"/>
+              </w:rPr>
+            </w:pPr>
+            <w:r>
+              <w:rPr>
+                <w:rFonts w:ascii="BRH Malayalam Extra" w:hAnsi="BRH Malayalam Extra" w:cs="BRH Malayalam Extra"/>
+                <w:sz w:val="40"/>
+                <w:szCs w:val="40"/>
+                <w:lang w:val="it-IT"/>
               </w:rPr>
               <w:t>B</w:t>
             </w:r>
@@ -4957,14 +5351,16 @@
                 <w:rFonts w:ascii="BRH Malayalam Extra" w:hAnsi="BRH Malayalam Extra" w:cs="BRH Malayalam Extra"/>
                 <w:sz w:val="34"/>
                 <w:szCs w:val="40"/>
-              </w:rPr>
-              <w:t>–</w:t>
-            </w:r>
-            <w:r>
-              <w:rPr>
-                <w:rFonts w:ascii="BRH Malayalam Extra" w:hAnsi="BRH Malayalam Extra" w:cs="BRH Malayalam Extra"/>
-                <w:sz w:val="40"/>
-                <w:szCs w:val="40"/>
+                <w:lang w:val="it-IT"/>
+              </w:rPr>
+              <w:t>–</w:t>
+            </w:r>
+            <w:r>
+              <w:rPr>
+                <w:rFonts w:ascii="BRH Malayalam Extra" w:hAnsi="BRH Malayalam Extra" w:cs="BRH Malayalam Extra"/>
+                <w:sz w:val="40"/>
+                <w:szCs w:val="40"/>
+                <w:lang w:val="it-IT"/>
               </w:rPr>
               <w:t>t</w:t>
             </w:r>
@@ -4973,14 +5369,16 @@
                 <w:rFonts w:ascii="BRH Malayalam Extra" w:hAnsi="BRH Malayalam Extra" w:cs="BRH Malayalam Extra"/>
                 <w:sz w:val="34"/>
                 <w:szCs w:val="40"/>
-              </w:rPr>
-              <w:t>–</w:t>
-            </w:r>
-            <w:r>
-              <w:rPr>
-                <w:rFonts w:ascii="BRH Malayalam Extra" w:hAnsi="BRH Malayalam Extra" w:cs="BRH Malayalam Extra"/>
-                <w:sz w:val="40"/>
-                <w:szCs w:val="40"/>
+                <w:lang w:val="it-IT"/>
+              </w:rPr>
+              <w:t>–</w:t>
+            </w:r>
+            <w:r>
+              <w:rPr>
+                <w:rFonts w:ascii="BRH Malayalam Extra" w:hAnsi="BRH Malayalam Extra" w:cs="BRH Malayalam Extra"/>
+                <w:sz w:val="40"/>
+                <w:szCs w:val="40"/>
+                <w:lang w:val="it-IT"/>
               </w:rPr>
               <w:t xml:space="preserve"> | e¡</w:t>
             </w:r>
@@ -4989,14 +5387,16 @@
                 <w:rFonts w:ascii="BRH Malayalam Extra" w:hAnsi="BRH Malayalam Extra" w:cs="BRH Malayalam Extra"/>
                 <w:sz w:val="34"/>
                 <w:szCs w:val="40"/>
-              </w:rPr>
-              <w:t>–</w:t>
-            </w:r>
-            <w:r>
-              <w:rPr>
-                <w:rFonts w:ascii="BRH Malayalam Extra" w:hAnsi="BRH Malayalam Extra" w:cs="BRH Malayalam Extra"/>
-                <w:sz w:val="40"/>
-                <w:szCs w:val="40"/>
+                <w:lang w:val="it-IT"/>
+              </w:rPr>
+              <w:t>–</w:t>
+            </w:r>
+            <w:r>
+              <w:rPr>
+                <w:rFonts w:ascii="BRH Malayalam Extra" w:hAnsi="BRH Malayalam Extra" w:cs="BRH Malayalam Extra"/>
+                <w:sz w:val="40"/>
+                <w:szCs w:val="40"/>
+                <w:lang w:val="it-IT"/>
               </w:rPr>
               <w:t>rÜ</w:t>
             </w:r>
@@ -5005,6 +5405,7 @@
                 <w:rFonts w:ascii="BRH Malayalam Extra" w:hAnsi="BRH Malayalam Extra" w:cs="BRH Malayalam Extra"/>
                 <w:sz w:val="34"/>
                 <w:szCs w:val="40"/>
+                <w:lang w:val="it-IT"/>
               </w:rPr>
               <w:t>–</w:t>
             </w:r>
@@ -5014,6 +5415,7 @@
                 <w:sz w:val="40"/>
                 <w:szCs w:val="40"/>
                 <w:highlight w:val="yellow"/>
+                <w:lang w:val="it-IT"/>
               </w:rPr>
               <w:t>k</w:t>
             </w:r>
@@ -5022,6 +5424,7 @@
                 <w:rFonts w:ascii="BRH Malayalam Extra" w:hAnsi="BRH Malayalam Extra" w:cs="BRH Malayalam Extra"/>
                 <w:sz w:val="40"/>
                 <w:szCs w:val="40"/>
+                <w:lang w:val="it-IT"/>
               </w:rPr>
               <w:t>e</w:t>
             </w:r>
@@ -5030,14 +5433,16 @@
                 <w:rFonts w:ascii="BRH Malayalam Extra" w:hAnsi="BRH Malayalam Extra" w:cs="BRH Malayalam Extra"/>
                 <w:sz w:val="34"/>
                 <w:szCs w:val="40"/>
-              </w:rPr>
-              <w:t>–</w:t>
-            </w:r>
-            <w:r>
-              <w:rPr>
-                <w:rFonts w:ascii="BRH Malayalam Extra" w:hAnsi="BRH Malayalam Extra" w:cs="BRH Malayalam Extra"/>
-                <w:sz w:val="40"/>
-                <w:szCs w:val="40"/>
+                <w:lang w:val="it-IT"/>
+              </w:rPr>
+              <w:t>–</w:t>
+            </w:r>
+            <w:r>
+              <w:rPr>
+                <w:rFonts w:ascii="BRH Malayalam Extra" w:hAnsi="BRH Malayalam Extra" w:cs="BRH Malayalam Extra"/>
+                <w:sz w:val="40"/>
+                <w:szCs w:val="40"/>
+                <w:lang w:val="it-IT"/>
               </w:rPr>
               <w:t>ªY CZy— e¡rÜk - e</w:t>
             </w:r>
@@ -5046,14 +5451,16 @@
                 <w:rFonts w:ascii="BRH Malayalam Extra" w:hAnsi="BRH Malayalam Extra" w:cs="BRH Malayalam Extra"/>
                 <w:sz w:val="34"/>
                 <w:szCs w:val="40"/>
-              </w:rPr>
-              <w:t>–</w:t>
-            </w:r>
-            <w:r>
-              <w:rPr>
-                <w:rFonts w:ascii="BRH Malayalam Extra" w:hAnsi="BRH Malayalam Extra" w:cs="BRH Malayalam Extra"/>
-                <w:sz w:val="40"/>
-                <w:szCs w:val="40"/>
+                <w:lang w:val="it-IT"/>
+              </w:rPr>
+              <w:t>–</w:t>
+            </w:r>
+            <w:r>
+              <w:rPr>
+                <w:rFonts w:ascii="BRH Malayalam Extra" w:hAnsi="BRH Malayalam Extra" w:cs="BRH Malayalam Extra"/>
+                <w:sz w:val="40"/>
+                <w:szCs w:val="40"/>
+                <w:lang w:val="it-IT"/>
               </w:rPr>
               <w:t>ª¥Y | ty |</w:t>
             </w:r>
@@ -5076,13 +5483,15 @@
                 <w:rFonts w:ascii="BRH Devanagari Extra" w:hAnsi="BRH Devanagari Extra" w:cs="BRH Devanagari Extra"/>
                 <w:sz w:val="40"/>
                 <w:szCs w:val="40"/>
-              </w:rPr>
-            </w:pPr>
-            <w:r>
-              <w:rPr>
-                <w:rFonts w:ascii="BRH Malayalam Extra" w:hAnsi="BRH Malayalam Extra" w:cs="BRH Malayalam Extra"/>
-                <w:sz w:val="40"/>
-                <w:szCs w:val="40"/>
+                <w:lang w:val="it-IT"/>
+              </w:rPr>
+            </w:pPr>
+            <w:r>
+              <w:rPr>
+                <w:rFonts w:ascii="BRH Malayalam Extra" w:hAnsi="BRH Malayalam Extra" w:cs="BRH Malayalam Extra"/>
+                <w:sz w:val="40"/>
+                <w:szCs w:val="40"/>
+                <w:lang w:val="it-IT"/>
               </w:rPr>
               <w:t>B</w:t>
             </w:r>
@@ -5091,14 +5500,16 @@
                 <w:rFonts w:ascii="BRH Malayalam Extra" w:hAnsi="BRH Malayalam Extra" w:cs="BRH Malayalam Extra"/>
                 <w:sz w:val="34"/>
                 <w:szCs w:val="40"/>
-              </w:rPr>
-              <w:t>–</w:t>
-            </w:r>
-            <w:r>
-              <w:rPr>
-                <w:rFonts w:ascii="BRH Malayalam Extra" w:hAnsi="BRH Malayalam Extra" w:cs="BRH Malayalam Extra"/>
-                <w:sz w:val="40"/>
-                <w:szCs w:val="40"/>
+                <w:lang w:val="it-IT"/>
+              </w:rPr>
+              <w:t>–</w:t>
+            </w:r>
+            <w:r>
+              <w:rPr>
+                <w:rFonts w:ascii="BRH Malayalam Extra" w:hAnsi="BRH Malayalam Extra" w:cs="BRH Malayalam Extra"/>
+                <w:sz w:val="40"/>
+                <w:szCs w:val="40"/>
+                <w:lang w:val="it-IT"/>
               </w:rPr>
               <w:t>t</w:t>
             </w:r>
@@ -5107,14 +5518,16 @@
                 <w:rFonts w:ascii="BRH Malayalam Extra" w:hAnsi="BRH Malayalam Extra" w:cs="BRH Malayalam Extra"/>
                 <w:sz w:val="34"/>
                 <w:szCs w:val="40"/>
-              </w:rPr>
-              <w:t>–</w:t>
-            </w:r>
-            <w:r>
-              <w:rPr>
-                <w:rFonts w:ascii="BRH Malayalam Extra" w:hAnsi="BRH Malayalam Extra" w:cs="BRH Malayalam Extra"/>
-                <w:sz w:val="40"/>
-                <w:szCs w:val="40"/>
+                <w:lang w:val="it-IT"/>
+              </w:rPr>
+              <w:t>–</w:t>
+            </w:r>
+            <w:r>
+              <w:rPr>
+                <w:rFonts w:ascii="BRH Malayalam Extra" w:hAnsi="BRH Malayalam Extra" w:cs="BRH Malayalam Extra"/>
+                <w:sz w:val="40"/>
+                <w:szCs w:val="40"/>
+                <w:lang w:val="it-IT"/>
               </w:rPr>
               <w:t xml:space="preserve"> | e¡</w:t>
             </w:r>
@@ -5123,14 +5536,16 @@
                 <w:rFonts w:ascii="BRH Malayalam Extra" w:hAnsi="BRH Malayalam Extra" w:cs="BRH Malayalam Extra"/>
                 <w:sz w:val="34"/>
                 <w:szCs w:val="40"/>
-              </w:rPr>
-              <w:t>–</w:t>
-            </w:r>
-            <w:r>
-              <w:rPr>
-                <w:rFonts w:ascii="BRH Malayalam Extra" w:hAnsi="BRH Malayalam Extra" w:cs="BRH Malayalam Extra"/>
-                <w:sz w:val="40"/>
-                <w:szCs w:val="40"/>
+                <w:lang w:val="it-IT"/>
+              </w:rPr>
+              <w:t>–</w:t>
+            </w:r>
+            <w:r>
+              <w:rPr>
+                <w:rFonts w:ascii="BRH Malayalam Extra" w:hAnsi="BRH Malayalam Extra" w:cs="BRH Malayalam Extra"/>
+                <w:sz w:val="40"/>
+                <w:szCs w:val="40"/>
+                <w:lang w:val="it-IT"/>
               </w:rPr>
               <w:t>rÜ</w:t>
             </w:r>
@@ -5139,6 +5554,7 @@
                 <w:rFonts w:ascii="BRH Malayalam Extra" w:hAnsi="BRH Malayalam Extra" w:cs="BRH Malayalam Extra"/>
                 <w:sz w:val="34"/>
                 <w:szCs w:val="40"/>
+                <w:lang w:val="it-IT"/>
               </w:rPr>
               <w:t>–</w:t>
             </w:r>
@@ -5148,6 +5564,7 @@
                 <w:sz w:val="40"/>
                 <w:szCs w:val="40"/>
                 <w:highlight w:val="green"/>
+                <w:lang w:val="it-IT"/>
               </w:rPr>
               <w:t>k</w:t>
             </w:r>
@@ -5156,14 +5573,16 @@
                 <w:rFonts w:ascii="BRH Malayalam Extra" w:hAnsi="BRH Malayalam Extra" w:cs="BRH Malayalam Extra"/>
                 <w:sz w:val="34"/>
                 <w:szCs w:val="40"/>
-              </w:rPr>
-              <w:t>–</w:t>
-            </w:r>
-            <w:r>
-              <w:rPr>
-                <w:rFonts w:ascii="BRH Malayalam Extra" w:hAnsi="BRH Malayalam Extra" w:cs="BRH Malayalam Extra"/>
-                <w:sz w:val="40"/>
-                <w:szCs w:val="40"/>
+                <w:lang w:val="it-IT"/>
+              </w:rPr>
+              <w:t>–</w:t>
+            </w:r>
+            <w:r>
+              <w:rPr>
+                <w:rFonts w:ascii="BRH Malayalam Extra" w:hAnsi="BRH Malayalam Extra" w:cs="BRH Malayalam Extra"/>
+                <w:sz w:val="40"/>
+                <w:szCs w:val="40"/>
+                <w:lang w:val="it-IT"/>
               </w:rPr>
               <w:t>e</w:t>
             </w:r>
@@ -5172,14 +5591,16 @@
                 <w:rFonts w:ascii="BRH Malayalam Extra" w:hAnsi="BRH Malayalam Extra" w:cs="BRH Malayalam Extra"/>
                 <w:sz w:val="34"/>
                 <w:szCs w:val="40"/>
-              </w:rPr>
-              <w:t>–</w:t>
-            </w:r>
-            <w:r>
-              <w:rPr>
-                <w:rFonts w:ascii="BRH Malayalam Extra" w:hAnsi="BRH Malayalam Extra" w:cs="BRH Malayalam Extra"/>
-                <w:sz w:val="40"/>
-                <w:szCs w:val="40"/>
+                <w:lang w:val="it-IT"/>
+              </w:rPr>
+              <w:t>–</w:t>
+            </w:r>
+            <w:r>
+              <w:rPr>
+                <w:rFonts w:ascii="BRH Malayalam Extra" w:hAnsi="BRH Malayalam Extra" w:cs="BRH Malayalam Extra"/>
+                <w:sz w:val="40"/>
+                <w:szCs w:val="40"/>
+                <w:lang w:val="it-IT"/>
               </w:rPr>
               <w:t>ªY CZy— e¡rÜk - e</w:t>
             </w:r>
@@ -5188,14 +5609,16 @@
                 <w:rFonts w:ascii="BRH Malayalam Extra" w:hAnsi="BRH Malayalam Extra" w:cs="BRH Malayalam Extra"/>
                 <w:sz w:val="34"/>
                 <w:szCs w:val="40"/>
-              </w:rPr>
-              <w:t>–</w:t>
-            </w:r>
-            <w:r>
-              <w:rPr>
-                <w:rFonts w:ascii="BRH Malayalam Extra" w:hAnsi="BRH Malayalam Extra" w:cs="BRH Malayalam Extra"/>
-                <w:sz w:val="40"/>
-                <w:szCs w:val="40"/>
+                <w:lang w:val="it-IT"/>
+              </w:rPr>
+              <w:t>–</w:t>
+            </w:r>
+            <w:r>
+              <w:rPr>
+                <w:rFonts w:ascii="BRH Malayalam Extra" w:hAnsi="BRH Malayalam Extra" w:cs="BRH Malayalam Extra"/>
+                <w:sz w:val="40"/>
+                <w:szCs w:val="40"/>
+                <w:lang w:val="it-IT"/>
               </w:rPr>
               <w:t>ª¥Y | ty |</w:t>
             </w:r>
@@ -5233,6 +5656,7 @@
                 <w:szCs w:val="28"/>
                 <w:lang w:bidi="ta-IN"/>
               </w:rPr>
+              <w:lastRenderedPageBreak/>
               <w:t>5.1.9.2 – Vaakyam</w:t>
             </w:r>
           </w:p>
@@ -5549,7 +5973,6 @@
                 <w:sz w:val="32"/>
                 <w:szCs w:val="32"/>
               </w:rPr>
-              <w:lastRenderedPageBreak/>
               <w:t xml:space="preserve">(it is </w:t>
             </w:r>
             <w:r>
@@ -5604,17 +6027,16 @@
                 <w:rFonts w:cs="Latha"/>
                 <w:sz w:val="28"/>
                 <w:szCs w:val="28"/>
-                <w:lang w:bidi="ta-IN"/>
-              </w:rPr>
-            </w:pPr>
-            <w:r>
-              <w:rPr>
-                <w:rFonts w:cs="Latha"/>
-                <w:sz w:val="28"/>
-                <w:szCs w:val="28"/>
-                <w:lang w:bidi="ta-IN"/>
-              </w:rPr>
-              <w:lastRenderedPageBreak/>
+                <w:lang w:val="it-IT" w:bidi="ta-IN"/>
+              </w:rPr>
+            </w:pPr>
+            <w:r>
+              <w:rPr>
+                <w:rFonts w:cs="Latha"/>
+                <w:sz w:val="28"/>
+                <w:szCs w:val="28"/>
+                <w:lang w:val="it-IT" w:bidi="ta-IN"/>
+              </w:rPr>
               <w:t>5.1.10.4 – Padam</w:t>
             </w:r>
           </w:p>
@@ -5625,15 +6047,15 @@
                 <w:rFonts w:cs="Latha"/>
                 <w:sz w:val="28"/>
                 <w:szCs w:val="28"/>
-                <w:lang w:bidi="ta-IN"/>
-              </w:rPr>
-            </w:pPr>
-            <w:r>
-              <w:rPr>
-                <w:rFonts w:cs="Latha"/>
-                <w:sz w:val="28"/>
-                <w:szCs w:val="28"/>
-                <w:lang w:bidi="ta-IN"/>
+                <w:lang w:val="it-IT" w:bidi="ta-IN"/>
+              </w:rPr>
+            </w:pPr>
+            <w:r>
+              <w:rPr>
+                <w:rFonts w:cs="Latha"/>
+                <w:sz w:val="28"/>
+                <w:szCs w:val="28"/>
+                <w:lang w:val="it-IT" w:bidi="ta-IN"/>
               </w:rPr>
               <w:t>Padam No. 50</w:t>
             </w:r>
@@ -5645,15 +6067,15 @@
                 <w:rFonts w:cs="Latha"/>
                 <w:sz w:val="28"/>
                 <w:szCs w:val="28"/>
-                <w:lang w:bidi="ta-IN"/>
-              </w:rPr>
-            </w:pPr>
-            <w:r>
-              <w:rPr>
-                <w:rFonts w:cs="Latha"/>
-                <w:sz w:val="28"/>
-                <w:szCs w:val="28"/>
-                <w:lang w:bidi="ta-IN"/>
+                <w:lang w:val="it-IT" w:bidi="ta-IN"/>
+              </w:rPr>
+            </w:pPr>
+            <w:r>
+              <w:rPr>
+                <w:rFonts w:cs="Latha"/>
+                <w:sz w:val="28"/>
+                <w:szCs w:val="28"/>
+                <w:lang w:val="it-IT" w:bidi="ta-IN"/>
               </w:rPr>
               <w:t>Panchaati  No. 54</w:t>
             </w:r>
@@ -5680,13 +6102,15 @@
                 <w:rFonts w:ascii="BRH Devanagari Extra" w:hAnsi="BRH Devanagari Extra" w:cs="BRH Devanagari Extra"/>
                 <w:sz w:val="40"/>
                 <w:szCs w:val="40"/>
-              </w:rPr>
-            </w:pPr>
-            <w:r>
-              <w:rPr>
-                <w:rFonts w:ascii="BRH Malayalam Extra" w:hAnsi="BRH Malayalam Extra" w:cs="BRH Malayalam Extra"/>
-                <w:sz w:val="40"/>
-                <w:szCs w:val="40"/>
+                <w:lang w:val="it-IT"/>
+              </w:rPr>
+            </w:pPr>
+            <w:r>
+              <w:rPr>
+                <w:rFonts w:ascii="BRH Malayalam Extra" w:hAnsi="BRH Malayalam Extra" w:cs="BRH Malayalam Extra"/>
+                <w:sz w:val="40"/>
+                <w:szCs w:val="40"/>
+                <w:lang w:val="it-IT"/>
               </w:rPr>
               <w:t>D</w:t>
             </w:r>
@@ -5695,14 +6119,16 @@
                 <w:rFonts w:ascii="BRH Malayalam Extra" w:hAnsi="BRH Malayalam Extra" w:cs="BRH Malayalam Extra"/>
                 <w:sz w:val="34"/>
                 <w:szCs w:val="40"/>
-              </w:rPr>
-              <w:t>–</w:t>
-            </w:r>
-            <w:r>
-              <w:rPr>
-                <w:rFonts w:ascii="BRH Malayalam Extra" w:hAnsi="BRH Malayalam Extra" w:cs="BRH Malayalam Extra"/>
-                <w:sz w:val="40"/>
-                <w:szCs w:val="40"/>
+                <w:lang w:val="it-IT"/>
+              </w:rPr>
+              <w:t>–</w:t>
+            </w:r>
+            <w:r>
+              <w:rPr>
+                <w:rFonts w:ascii="BRH Malayalam Extra" w:hAnsi="BRH Malayalam Extra" w:cs="BRH Malayalam Extra"/>
+                <w:sz w:val="40"/>
+                <w:szCs w:val="40"/>
+                <w:lang w:val="it-IT"/>
               </w:rPr>
               <w:t>bõ¥Zõ</w:t>
             </w:r>
@@ -5712,6 +6138,7 @@
                 <w:sz w:val="40"/>
                 <w:szCs w:val="40"/>
                 <w:highlight w:val="yellow"/>
+                <w:lang w:val="it-IT"/>
               </w:rPr>
               <w:t>Z¡—</w:t>
             </w:r>
@@ -5720,6 +6147,7 @@
                 <w:rFonts w:ascii="BRH Malayalam Extra" w:hAnsi="BRH Malayalam Extra" w:cs="BRH Malayalam Extra"/>
                 <w:sz w:val="40"/>
                 <w:szCs w:val="40"/>
+                <w:lang w:val="it-IT"/>
               </w:rPr>
               <w:t xml:space="preserve">Z§ - jZõ— | </w:t>
             </w:r>
@@ -5730,6 +6158,7 @@
                 <w:bCs/>
                 <w:sz w:val="32"/>
                 <w:szCs w:val="36"/>
+                <w:lang w:val="it-IT"/>
               </w:rPr>
               <w:t>54</w:t>
             </w:r>
@@ -5752,13 +6181,15 @@
                 <w:rFonts w:ascii="BRH Devanagari Extra" w:hAnsi="BRH Devanagari Extra" w:cs="BRH Devanagari Extra"/>
                 <w:sz w:val="40"/>
                 <w:szCs w:val="40"/>
-              </w:rPr>
-            </w:pPr>
-            <w:r>
-              <w:rPr>
-                <w:rFonts w:ascii="BRH Malayalam Extra" w:hAnsi="BRH Malayalam Extra" w:cs="BRH Malayalam Extra"/>
-                <w:sz w:val="40"/>
-                <w:szCs w:val="40"/>
+                <w:lang w:val="it-IT"/>
+              </w:rPr>
+            </w:pPr>
+            <w:r>
+              <w:rPr>
+                <w:rFonts w:ascii="BRH Malayalam Extra" w:hAnsi="BRH Malayalam Extra" w:cs="BRH Malayalam Extra"/>
+                <w:sz w:val="40"/>
+                <w:szCs w:val="40"/>
+                <w:lang w:val="it-IT"/>
               </w:rPr>
               <w:t>D</w:t>
             </w:r>
@@ -5767,14 +6198,16 @@
                 <w:rFonts w:ascii="BRH Malayalam Extra" w:hAnsi="BRH Malayalam Extra" w:cs="BRH Malayalam Extra"/>
                 <w:sz w:val="34"/>
                 <w:szCs w:val="40"/>
-              </w:rPr>
-              <w:t>–</w:t>
-            </w:r>
-            <w:r>
-              <w:rPr>
-                <w:rFonts w:ascii="BRH Malayalam Extra" w:hAnsi="BRH Malayalam Extra" w:cs="BRH Malayalam Extra"/>
-                <w:sz w:val="40"/>
-                <w:szCs w:val="40"/>
+                <w:lang w:val="it-IT"/>
+              </w:rPr>
+              <w:t>–</w:t>
+            </w:r>
+            <w:r>
+              <w:rPr>
+                <w:rFonts w:ascii="BRH Malayalam Extra" w:hAnsi="BRH Malayalam Extra" w:cs="BRH Malayalam Extra"/>
+                <w:sz w:val="40"/>
+                <w:szCs w:val="40"/>
+                <w:lang w:val="it-IT"/>
               </w:rPr>
               <w:t>bõ¥Zõ</w:t>
             </w:r>
@@ -5784,6 +6217,7 @@
                 <w:sz w:val="40"/>
                 <w:szCs w:val="40"/>
                 <w:highlight w:val="green"/>
+                <w:lang w:val="it-IT"/>
               </w:rPr>
               <w:t>Zõ</w:t>
             </w:r>
@@ -5792,6 +6226,7 @@
                 <w:rFonts w:ascii="BRH Malayalam Extra" w:hAnsi="BRH Malayalam Extra" w:cs="BRH Malayalam Extra"/>
                 <w:sz w:val="40"/>
                 <w:szCs w:val="40"/>
+                <w:lang w:val="it-IT"/>
               </w:rPr>
               <w:t xml:space="preserve">¡—Z§ - jZõ— | </w:t>
             </w:r>
@@ -5802,6 +6237,7 @@
                 <w:bCs/>
                 <w:sz w:val="32"/>
                 <w:szCs w:val="36"/>
+                <w:lang w:val="it-IT"/>
               </w:rPr>
               <w:t>54</w:t>
             </w:r>
@@ -5829,15 +6265,15 @@
                 <w:rFonts w:cs="Latha"/>
                 <w:sz w:val="28"/>
                 <w:szCs w:val="28"/>
-                <w:lang w:bidi="ta-IN"/>
-              </w:rPr>
-            </w:pPr>
-            <w:r>
-              <w:rPr>
-                <w:rFonts w:cs="Latha"/>
-                <w:sz w:val="28"/>
-                <w:szCs w:val="28"/>
-                <w:lang w:bidi="ta-IN"/>
+                <w:lang w:val="it-IT" w:bidi="ta-IN"/>
+              </w:rPr>
+            </w:pPr>
+            <w:r>
+              <w:rPr>
+                <w:rFonts w:cs="Latha"/>
+                <w:sz w:val="28"/>
+                <w:szCs w:val="28"/>
+                <w:lang w:val="it-IT" w:bidi="ta-IN"/>
               </w:rPr>
               <w:t>5.1.11.2 – Padam</w:t>
             </w:r>
@@ -5849,15 +6285,15 @@
                 <w:rFonts w:cs="Latha"/>
                 <w:sz w:val="28"/>
                 <w:szCs w:val="28"/>
-                <w:lang w:bidi="ta-IN"/>
-              </w:rPr>
-            </w:pPr>
-            <w:r>
-              <w:rPr>
-                <w:rFonts w:cs="Latha"/>
-                <w:sz w:val="28"/>
-                <w:szCs w:val="28"/>
-                <w:lang w:bidi="ta-IN"/>
+                <w:lang w:val="it-IT" w:bidi="ta-IN"/>
+              </w:rPr>
+            </w:pPr>
+            <w:r>
+              <w:rPr>
+                <w:rFonts w:cs="Latha"/>
+                <w:sz w:val="28"/>
+                <w:szCs w:val="28"/>
+                <w:lang w:val="it-IT" w:bidi="ta-IN"/>
               </w:rPr>
               <w:t>Padam No. 51</w:t>
             </w:r>
@@ -5869,15 +6305,15 @@
                 <w:rFonts w:cs="Latha"/>
                 <w:sz w:val="28"/>
                 <w:szCs w:val="28"/>
-                <w:lang w:bidi="ta-IN"/>
-              </w:rPr>
-            </w:pPr>
-            <w:r>
-              <w:rPr>
-                <w:rFonts w:cs="Latha"/>
-                <w:sz w:val="28"/>
-                <w:szCs w:val="28"/>
-                <w:lang w:bidi="ta-IN"/>
+                <w:lang w:val="it-IT" w:bidi="ta-IN"/>
+              </w:rPr>
+            </w:pPr>
+            <w:r>
+              <w:rPr>
+                <w:rFonts w:cs="Latha"/>
+                <w:sz w:val="28"/>
+                <w:szCs w:val="28"/>
+                <w:lang w:val="it-IT" w:bidi="ta-IN"/>
               </w:rPr>
               <w:t>Panchaati  No. 57</w:t>
             </w:r>
@@ -5904,13 +6340,15 @@
                 <w:rFonts w:ascii="BRH Malayalam Extra" w:hAnsi="BRH Malayalam Extra" w:cs="BRH Malayalam Extra"/>
                 <w:sz w:val="40"/>
                 <w:szCs w:val="40"/>
-              </w:rPr>
-            </w:pPr>
-            <w:r>
-              <w:rPr>
-                <w:rFonts w:ascii="BRH Malayalam Extra" w:hAnsi="BRH Malayalam Extra" w:cs="BRH Malayalam Extra"/>
-                <w:sz w:val="40"/>
-                <w:szCs w:val="40"/>
+                <w:lang w:val="it-IT"/>
+              </w:rPr>
+            </w:pPr>
+            <w:r>
+              <w:rPr>
+                <w:rFonts w:ascii="BRH Malayalam Extra" w:hAnsi="BRH Malayalam Extra" w:cs="BRH Malayalam Extra"/>
+                <w:sz w:val="40"/>
+                <w:szCs w:val="40"/>
+                <w:lang w:val="it-IT"/>
               </w:rPr>
               <w:t>Pk—</w:t>
             </w:r>
@@ -5920,6 +6358,7 @@
                 <w:sz w:val="40"/>
                 <w:szCs w:val="40"/>
                 <w:highlight w:val="yellow"/>
+                <w:lang w:val="it-IT"/>
               </w:rPr>
               <w:t>Çz</w:t>
             </w:r>
@@ -5928,6 +6367,7 @@
                 <w:rFonts w:ascii="BRH Malayalam Extra" w:hAnsi="BRH Malayalam Extra" w:cs="BRH Malayalam Extra"/>
                 <w:sz w:val="40"/>
                 <w:szCs w:val="40"/>
+                <w:lang w:val="it-IT"/>
               </w:rPr>
               <w:t xml:space="preserve"> CZy— | i¡L˜I | </w:t>
             </w:r>
@@ -6539,6 +6979,7 @@
                 <w:sz w:val="40"/>
                 <w:szCs w:val="40"/>
               </w:rPr>
+              <w:lastRenderedPageBreak/>
               <w:t>öeZy— | dzZy— |</w:t>
             </w:r>
           </w:p>
@@ -6563,6 +7004,7 @@
                 <w:sz w:val="40"/>
                 <w:szCs w:val="40"/>
               </w:rPr>
+              <w:lastRenderedPageBreak/>
               <w:t>p</w:t>
             </w:r>
             <w:r>
@@ -6697,6 +7139,7 @@
                 <w:sz w:val="40"/>
                 <w:szCs w:val="40"/>
               </w:rPr>
+              <w:lastRenderedPageBreak/>
               <w:t>öeZy— | dzZy— |</w:t>
             </w:r>
             <w:r>
@@ -8235,6 +8678,7 @@
           <w:szCs w:val="32"/>
           <w:u w:val="single"/>
         </w:rPr>
+        <w:lastRenderedPageBreak/>
         <w:t>==========================</w:t>
       </w:r>
     </w:p>
@@ -8269,7 +8713,6 @@
           <w:szCs w:val="32"/>
           <w:u w:val="single"/>
         </w:rPr>
-        <w:lastRenderedPageBreak/>
         <w:t>TS</w:t>
       </w:r>
       <w:r>
@@ -8704,7 +9147,7 @@
 </file>
 
 <file path=word/endnotes.xml><?xml version="1.0" encoding="utf-8"?>
-<w:endnotes xmlns:wpc="http://schemas.microsoft.com/office/word/2010/wordprocessingCanvas" xmlns:cx="http://schemas.microsoft.com/office/drawing/2014/chartex" xmlns:cx1="http://schemas.microsoft.com/office/drawing/2015/9/8/chartex" xmlns:mc="http://schemas.openxmlformats.org/markup-compatibility/2006" xmlns:o="urn:schemas-microsoft-com:office:office" xmlns:r="http://schemas.openxmlformats.org/officeDocument/2006/relationships" xmlns:m="http://schemas.openxmlformats.org/officeDocument/2006/math" xmlns:v="urn:schemas-microsoft-com:vml" xmlns:wp14="http://schemas.microsoft.com/office/word/2010/wordprocessingDrawing" xmlns:wp="http://schemas.openxmlformats.org/drawingml/2006/wordprocessingDrawing" xmlns:w10="urn:schemas-microsoft-com:office:word" xmlns:w="http://schemas.openxmlformats.org/wordprocessingml/2006/main" xmlns:w14="http://schemas.microsoft.com/office/word/2010/wordml" xmlns:w15="http://schemas.microsoft.com/office/word/2012/wordml" xmlns:w16se="http://schemas.microsoft.com/office/word/2015/wordml/symex" xmlns:wpg="http://schemas.microsoft.com/office/word/2010/wordprocessingGroup" xmlns:wpi="http://schemas.microsoft.com/office/word/2010/wordprocessingInk" xmlns:wne="http://schemas.microsoft.com/office/word/2006/wordml" xmlns:wps="http://schemas.microsoft.com/office/word/2010/wordprocessingShape" mc:Ignorable="w14 w15 w16se wp14">
+<w:endnotes xmlns:wpc="http://schemas.microsoft.com/office/word/2010/wordprocessingCanvas" xmlns:cx="http://schemas.microsoft.com/office/drawing/2014/chartex" xmlns:cx1="http://schemas.microsoft.com/office/drawing/2015/9/8/chartex" xmlns:cx2="http://schemas.microsoft.com/office/drawing/2015/10/21/chartex" xmlns:cx3="http://schemas.microsoft.com/office/drawing/2016/5/9/chartex" xmlns:cx4="http://schemas.microsoft.com/office/drawing/2016/5/10/chartex" xmlns:cx5="http://schemas.microsoft.com/office/drawing/2016/5/11/chartex" xmlns:cx6="http://schemas.microsoft.com/office/drawing/2016/5/12/chartex" xmlns:cx7="http://schemas.microsoft.com/office/drawing/2016/5/13/chartex" xmlns:cx8="http://schemas.microsoft.com/office/drawing/2016/5/14/chartex" xmlns:mc="http://schemas.openxmlformats.org/markup-compatibility/2006" xmlns:aink="http://schemas.microsoft.com/office/drawing/2016/ink" xmlns:am3d="http://schemas.microsoft.com/office/drawing/2017/model3d" xmlns:o="urn:schemas-microsoft-com:office:office" xmlns:oel="http://schemas.microsoft.com/office/2019/extlst" xmlns:r="http://schemas.openxmlformats.org/officeDocument/2006/relationships" xmlns:m="http://schemas.openxmlformats.org/officeDocument/2006/math" xmlns:v="urn:schemas-microsoft-com:vml" xmlns:wp14="http://schemas.microsoft.com/office/word/2010/wordprocessingDrawing" xmlns:wp="http://schemas.openxmlformats.org/drawingml/2006/wordprocessingDrawing" xmlns:w10="urn:schemas-microsoft-com:office:word" xmlns:w="http://schemas.openxmlformats.org/wordprocessingml/2006/main" xmlns:w14="http://schemas.microsoft.com/office/word/2010/wordml" xmlns:w15="http://schemas.microsoft.com/office/word/2012/wordml" xmlns:w16cex="http://schemas.microsoft.com/office/word/2018/wordml/cex" xmlns:w16cid="http://schemas.microsoft.com/office/word/2016/wordml/cid" xmlns:w16="http://schemas.microsoft.com/office/word/2018/wordml" xmlns:w16du="http://schemas.microsoft.com/office/word/2023/wordml/word16du" xmlns:w16sdtdh="http://schemas.microsoft.com/office/word/2020/wordml/sdtdatahash" xmlns:w16se="http://schemas.microsoft.com/office/word/2015/wordml/symex" xmlns:wpg="http://schemas.microsoft.com/office/word/2010/wordprocessingGroup" xmlns:wpi="http://schemas.microsoft.com/office/word/2010/wordprocessingInk" xmlns:wne="http://schemas.microsoft.com/office/word/2006/wordml" xmlns:wps="http://schemas.microsoft.com/office/word/2010/wordprocessingShape" mc:Ignorable="w14 w15 w16se w16cid w16 w16cex w16sdtdh w16du wp14">
   <w:endnote w:type="separator" w:id="-1">
     <w:p>
       <w:pPr>
@@ -8729,7 +9172,7 @@
 </file>
 
 <file path=word/footer1.xml><?xml version="1.0" encoding="utf-8"?>
-<w:ftr xmlns:wpc="http://schemas.microsoft.com/office/word/2010/wordprocessingCanvas" xmlns:cx="http://schemas.microsoft.com/office/drawing/2014/chartex" xmlns:cx1="http://schemas.microsoft.com/office/drawing/2015/9/8/chartex" xmlns:mc="http://schemas.openxmlformats.org/markup-compatibility/2006" xmlns:o="urn:schemas-microsoft-com:office:office" xmlns:r="http://schemas.openxmlformats.org/officeDocument/2006/relationships" xmlns:m="http://schemas.openxmlformats.org/officeDocument/2006/math" xmlns:v="urn:schemas-microsoft-com:vml" xmlns:wp14="http://schemas.microsoft.com/office/word/2010/wordprocessingDrawing" xmlns:wp="http://schemas.openxmlformats.org/drawingml/2006/wordprocessingDrawing" xmlns:w10="urn:schemas-microsoft-com:office:word" xmlns:w="http://schemas.openxmlformats.org/wordprocessingml/2006/main" xmlns:w14="http://schemas.microsoft.com/office/word/2010/wordml" xmlns:w15="http://schemas.microsoft.com/office/word/2012/wordml" xmlns:w16se="http://schemas.microsoft.com/office/word/2015/wordml/symex" xmlns:wpg="http://schemas.microsoft.com/office/word/2010/wordprocessingGroup" xmlns:wpi="http://schemas.microsoft.com/office/word/2010/wordprocessingInk" xmlns:wne="http://schemas.microsoft.com/office/word/2006/wordml" xmlns:wps="http://schemas.microsoft.com/office/word/2010/wordprocessingShape" mc:Ignorable="w14 w15 w16se wp14">
+<w:ftr xmlns:wpc="http://schemas.microsoft.com/office/word/2010/wordprocessingCanvas" xmlns:cx="http://schemas.microsoft.com/office/drawing/2014/chartex" xmlns:cx1="http://schemas.microsoft.com/office/drawing/2015/9/8/chartex" xmlns:cx2="http://schemas.microsoft.com/office/drawing/2015/10/21/chartex" xmlns:cx3="http://schemas.microsoft.com/office/drawing/2016/5/9/chartex" xmlns:cx4="http://schemas.microsoft.com/office/drawing/2016/5/10/chartex" xmlns:cx5="http://schemas.microsoft.com/office/drawing/2016/5/11/chartex" xmlns:cx6="http://schemas.microsoft.com/office/drawing/2016/5/12/chartex" xmlns:cx7="http://schemas.microsoft.com/office/drawing/2016/5/13/chartex" xmlns:cx8="http://schemas.microsoft.com/office/drawing/2016/5/14/chartex" xmlns:mc="http://schemas.openxmlformats.org/markup-compatibility/2006" xmlns:aink="http://schemas.microsoft.com/office/drawing/2016/ink" xmlns:am3d="http://schemas.microsoft.com/office/drawing/2017/model3d" xmlns:o="urn:schemas-microsoft-com:office:office" xmlns:oel="http://schemas.microsoft.com/office/2019/extlst" xmlns:r="http://schemas.openxmlformats.org/officeDocument/2006/relationships" xmlns:m="http://schemas.openxmlformats.org/officeDocument/2006/math" xmlns:v="urn:schemas-microsoft-com:vml" xmlns:wp14="http://schemas.microsoft.com/office/word/2010/wordprocessingDrawing" xmlns:wp="http://schemas.openxmlformats.org/drawingml/2006/wordprocessingDrawing" xmlns:w10="urn:schemas-microsoft-com:office:word" xmlns:w="http://schemas.openxmlformats.org/wordprocessingml/2006/main" xmlns:w14="http://schemas.microsoft.com/office/word/2010/wordml" xmlns:w15="http://schemas.microsoft.com/office/word/2012/wordml" xmlns:w16cex="http://schemas.microsoft.com/office/word/2018/wordml/cex" xmlns:w16cid="http://schemas.microsoft.com/office/word/2016/wordml/cid" xmlns:w16="http://schemas.microsoft.com/office/word/2018/wordml" xmlns:w16du="http://schemas.microsoft.com/office/word/2023/wordml/word16du" xmlns:w16sdtdh="http://schemas.microsoft.com/office/word/2020/wordml/sdtdatahash" xmlns:w16se="http://schemas.microsoft.com/office/word/2015/wordml/symex" xmlns:wpg="http://schemas.microsoft.com/office/word/2010/wordprocessingGroup" xmlns:wpi="http://schemas.microsoft.com/office/word/2010/wordprocessingInk" xmlns:wne="http://schemas.microsoft.com/office/word/2006/wordml" xmlns:wps="http://schemas.microsoft.com/office/word/2010/wordprocessingShape" mc:Ignorable="w14 w15 w16se w16cid w16 w16cex w16sdtdh w16du wp14">
   <w:p>
     <w:pPr>
       <w:pBdr>
@@ -8910,7 +9353,7 @@
 </file>
 
 <file path=word/footer2.xml><?xml version="1.0" encoding="utf-8"?>
-<w:ftr xmlns:wpc="http://schemas.microsoft.com/office/word/2010/wordprocessingCanvas" xmlns:cx="http://schemas.microsoft.com/office/drawing/2014/chartex" xmlns:cx1="http://schemas.microsoft.com/office/drawing/2015/9/8/chartex" xmlns:mc="http://schemas.openxmlformats.org/markup-compatibility/2006" xmlns:o="urn:schemas-microsoft-com:office:office" xmlns:r="http://schemas.openxmlformats.org/officeDocument/2006/relationships" xmlns:m="http://schemas.openxmlformats.org/officeDocument/2006/math" xmlns:v="urn:schemas-microsoft-com:vml" xmlns:wp14="http://schemas.microsoft.com/office/word/2010/wordprocessingDrawing" xmlns:wp="http://schemas.openxmlformats.org/drawingml/2006/wordprocessingDrawing" xmlns:w10="urn:schemas-microsoft-com:office:word" xmlns:w="http://schemas.openxmlformats.org/wordprocessingml/2006/main" xmlns:w14="http://schemas.microsoft.com/office/word/2010/wordml" xmlns:w15="http://schemas.microsoft.com/office/word/2012/wordml" xmlns:w16se="http://schemas.microsoft.com/office/word/2015/wordml/symex" xmlns:wpg="http://schemas.microsoft.com/office/word/2010/wordprocessingGroup" xmlns:wpi="http://schemas.microsoft.com/office/word/2010/wordprocessingInk" xmlns:wne="http://schemas.microsoft.com/office/word/2006/wordml" xmlns:wps="http://schemas.microsoft.com/office/word/2010/wordprocessingShape" mc:Ignorable="w14 w15 w16se wp14">
+<w:ftr xmlns:wpc="http://schemas.microsoft.com/office/word/2010/wordprocessingCanvas" xmlns:cx="http://schemas.microsoft.com/office/drawing/2014/chartex" xmlns:cx1="http://schemas.microsoft.com/office/drawing/2015/9/8/chartex" xmlns:cx2="http://schemas.microsoft.com/office/drawing/2015/10/21/chartex" xmlns:cx3="http://schemas.microsoft.com/office/drawing/2016/5/9/chartex" xmlns:cx4="http://schemas.microsoft.com/office/drawing/2016/5/10/chartex" xmlns:cx5="http://schemas.microsoft.com/office/drawing/2016/5/11/chartex" xmlns:cx6="http://schemas.microsoft.com/office/drawing/2016/5/12/chartex" xmlns:cx7="http://schemas.microsoft.com/office/drawing/2016/5/13/chartex" xmlns:cx8="http://schemas.microsoft.com/office/drawing/2016/5/14/chartex" xmlns:mc="http://schemas.openxmlformats.org/markup-compatibility/2006" xmlns:aink="http://schemas.microsoft.com/office/drawing/2016/ink" xmlns:am3d="http://schemas.microsoft.com/office/drawing/2017/model3d" xmlns:o="urn:schemas-microsoft-com:office:office" xmlns:oel="http://schemas.microsoft.com/office/2019/extlst" xmlns:r="http://schemas.openxmlformats.org/officeDocument/2006/relationships" xmlns:m="http://schemas.openxmlformats.org/officeDocument/2006/math" xmlns:v="urn:schemas-microsoft-com:vml" xmlns:wp14="http://schemas.microsoft.com/office/word/2010/wordprocessingDrawing" xmlns:wp="http://schemas.openxmlformats.org/drawingml/2006/wordprocessingDrawing" xmlns:w10="urn:schemas-microsoft-com:office:word" xmlns:w="http://schemas.openxmlformats.org/wordprocessingml/2006/main" xmlns:w14="http://schemas.microsoft.com/office/word/2010/wordml" xmlns:w15="http://schemas.microsoft.com/office/word/2012/wordml" xmlns:w16cex="http://schemas.microsoft.com/office/word/2018/wordml/cex" xmlns:w16cid="http://schemas.microsoft.com/office/word/2016/wordml/cid" xmlns:w16="http://schemas.microsoft.com/office/word/2018/wordml" xmlns:w16du="http://schemas.microsoft.com/office/word/2023/wordml/word16du" xmlns:w16sdtdh="http://schemas.microsoft.com/office/word/2020/wordml/sdtdatahash" xmlns:w16se="http://schemas.microsoft.com/office/word/2015/wordml/symex" xmlns:wpg="http://schemas.microsoft.com/office/word/2010/wordprocessingGroup" xmlns:wpi="http://schemas.microsoft.com/office/word/2010/wordprocessingInk" xmlns:wne="http://schemas.microsoft.com/office/word/2006/wordml" xmlns:wps="http://schemas.microsoft.com/office/word/2010/wordprocessingShape" mc:Ignorable="w14 w15 w16se w16cid w16 w16cex w16sdtdh w16du wp14">
   <w:p>
     <w:pPr>
       <w:pBdr>
@@ -9105,7 +9548,7 @@
 </file>
 
 <file path=word/footnotes.xml><?xml version="1.0" encoding="utf-8"?>
-<w:footnotes xmlns:wpc="http://schemas.microsoft.com/office/word/2010/wordprocessingCanvas" xmlns:cx="http://schemas.microsoft.com/office/drawing/2014/chartex" xmlns:cx1="http://schemas.microsoft.com/office/drawing/2015/9/8/chartex" xmlns:mc="http://schemas.openxmlformats.org/markup-compatibility/2006" xmlns:o="urn:schemas-microsoft-com:office:office" xmlns:r="http://schemas.openxmlformats.org/officeDocument/2006/relationships" xmlns:m="http://schemas.openxmlformats.org/officeDocument/2006/math" xmlns:v="urn:schemas-microsoft-com:vml" xmlns:wp14="http://schemas.microsoft.com/office/word/2010/wordprocessingDrawing" xmlns:wp="http://schemas.openxmlformats.org/drawingml/2006/wordprocessingDrawing" xmlns:w10="urn:schemas-microsoft-com:office:word" xmlns:w="http://schemas.openxmlformats.org/wordprocessingml/2006/main" xmlns:w14="http://schemas.microsoft.com/office/word/2010/wordml" xmlns:w15="http://schemas.microsoft.com/office/word/2012/wordml" xmlns:w16se="http://schemas.microsoft.com/office/word/2015/wordml/symex" xmlns:wpg="http://schemas.microsoft.com/office/word/2010/wordprocessingGroup" xmlns:wpi="http://schemas.microsoft.com/office/word/2010/wordprocessingInk" xmlns:wne="http://schemas.microsoft.com/office/word/2006/wordml" xmlns:wps="http://schemas.microsoft.com/office/word/2010/wordprocessingShape" mc:Ignorable="w14 w15 w16se wp14">
+<w:footnotes xmlns:wpc="http://schemas.microsoft.com/office/word/2010/wordprocessingCanvas" xmlns:cx="http://schemas.microsoft.com/office/drawing/2014/chartex" xmlns:cx1="http://schemas.microsoft.com/office/drawing/2015/9/8/chartex" xmlns:cx2="http://schemas.microsoft.com/office/drawing/2015/10/21/chartex" xmlns:cx3="http://schemas.microsoft.com/office/drawing/2016/5/9/chartex" xmlns:cx4="http://schemas.microsoft.com/office/drawing/2016/5/10/chartex" xmlns:cx5="http://schemas.microsoft.com/office/drawing/2016/5/11/chartex" xmlns:cx6="http://schemas.microsoft.com/office/drawing/2016/5/12/chartex" xmlns:cx7="http://schemas.microsoft.com/office/drawing/2016/5/13/chartex" xmlns:cx8="http://schemas.microsoft.com/office/drawing/2016/5/14/chartex" xmlns:mc="http://schemas.openxmlformats.org/markup-compatibility/2006" xmlns:aink="http://schemas.microsoft.com/office/drawing/2016/ink" xmlns:am3d="http://schemas.microsoft.com/office/drawing/2017/model3d" xmlns:o="urn:schemas-microsoft-com:office:office" xmlns:oel="http://schemas.microsoft.com/office/2019/extlst" xmlns:r="http://schemas.openxmlformats.org/officeDocument/2006/relationships" xmlns:m="http://schemas.openxmlformats.org/officeDocument/2006/math" xmlns:v="urn:schemas-microsoft-com:vml" xmlns:wp14="http://schemas.microsoft.com/office/word/2010/wordprocessingDrawing" xmlns:wp="http://schemas.openxmlformats.org/drawingml/2006/wordprocessingDrawing" xmlns:w10="urn:schemas-microsoft-com:office:word" xmlns:w="http://schemas.openxmlformats.org/wordprocessingml/2006/main" xmlns:w14="http://schemas.microsoft.com/office/word/2010/wordml" xmlns:w15="http://schemas.microsoft.com/office/word/2012/wordml" xmlns:w16cex="http://schemas.microsoft.com/office/word/2018/wordml/cex" xmlns:w16cid="http://schemas.microsoft.com/office/word/2016/wordml/cid" xmlns:w16="http://schemas.microsoft.com/office/word/2018/wordml" xmlns:w16du="http://schemas.microsoft.com/office/word/2023/wordml/word16du" xmlns:w16sdtdh="http://schemas.microsoft.com/office/word/2020/wordml/sdtdatahash" xmlns:w16se="http://schemas.microsoft.com/office/word/2015/wordml/symex" xmlns:wpg="http://schemas.microsoft.com/office/word/2010/wordprocessingGroup" xmlns:wpi="http://schemas.microsoft.com/office/word/2010/wordprocessingInk" xmlns:wne="http://schemas.microsoft.com/office/word/2006/wordml" xmlns:wps="http://schemas.microsoft.com/office/word/2010/wordprocessingShape" mc:Ignorable="w14 w15 w16se w16cid w16 w16cex w16sdtdh w16du wp14">
   <w:footnote w:type="separator" w:id="-1">
     <w:p>
       <w:pPr>
@@ -9130,7 +9573,7 @@
 </file>
 
 <file path=word/header1.xml><?xml version="1.0" encoding="utf-8"?>
-<w:hdr xmlns:wpc="http://schemas.microsoft.com/office/word/2010/wordprocessingCanvas" xmlns:cx="http://schemas.microsoft.com/office/drawing/2014/chartex" xmlns:cx1="http://schemas.microsoft.com/office/drawing/2015/9/8/chartex" xmlns:mc="http://schemas.openxmlformats.org/markup-compatibility/2006" xmlns:o="urn:schemas-microsoft-com:office:office" xmlns:r="http://schemas.openxmlformats.org/officeDocument/2006/relationships" xmlns:m="http://schemas.openxmlformats.org/officeDocument/2006/math" xmlns:v="urn:schemas-microsoft-com:vml" xmlns:wp14="http://schemas.microsoft.com/office/word/2010/wordprocessingDrawing" xmlns:wp="http://schemas.openxmlformats.org/drawingml/2006/wordprocessingDrawing" xmlns:w10="urn:schemas-microsoft-com:office:word" xmlns:w="http://schemas.openxmlformats.org/wordprocessingml/2006/main" xmlns:w14="http://schemas.microsoft.com/office/word/2010/wordml" xmlns:w15="http://schemas.microsoft.com/office/word/2012/wordml" xmlns:w16se="http://schemas.microsoft.com/office/word/2015/wordml/symex" xmlns:wpg="http://schemas.microsoft.com/office/word/2010/wordprocessingGroup" xmlns:wpi="http://schemas.microsoft.com/office/word/2010/wordprocessingInk" xmlns:wne="http://schemas.microsoft.com/office/word/2006/wordml" xmlns:wps="http://schemas.microsoft.com/office/word/2010/wordprocessingShape" mc:Ignorable="w14 w15 w16se wp14">
+<w:hdr xmlns:wpc="http://schemas.microsoft.com/office/word/2010/wordprocessingCanvas" xmlns:cx="http://schemas.microsoft.com/office/drawing/2014/chartex" xmlns:cx1="http://schemas.microsoft.com/office/drawing/2015/9/8/chartex" xmlns:cx2="http://schemas.microsoft.com/office/drawing/2015/10/21/chartex" xmlns:cx3="http://schemas.microsoft.com/office/drawing/2016/5/9/chartex" xmlns:cx4="http://schemas.microsoft.com/office/drawing/2016/5/10/chartex" xmlns:cx5="http://schemas.microsoft.com/office/drawing/2016/5/11/chartex" xmlns:cx6="http://schemas.microsoft.com/office/drawing/2016/5/12/chartex" xmlns:cx7="http://schemas.microsoft.com/office/drawing/2016/5/13/chartex" xmlns:cx8="http://schemas.microsoft.com/office/drawing/2016/5/14/chartex" xmlns:mc="http://schemas.openxmlformats.org/markup-compatibility/2006" xmlns:aink="http://schemas.microsoft.com/office/drawing/2016/ink" xmlns:am3d="http://schemas.microsoft.com/office/drawing/2017/model3d" xmlns:o="urn:schemas-microsoft-com:office:office" xmlns:oel="http://schemas.microsoft.com/office/2019/extlst" xmlns:r="http://schemas.openxmlformats.org/officeDocument/2006/relationships" xmlns:m="http://schemas.openxmlformats.org/officeDocument/2006/math" xmlns:v="urn:schemas-microsoft-com:vml" xmlns:wp14="http://schemas.microsoft.com/office/word/2010/wordprocessingDrawing" xmlns:wp="http://schemas.openxmlformats.org/drawingml/2006/wordprocessingDrawing" xmlns:w10="urn:schemas-microsoft-com:office:word" xmlns:w="http://schemas.openxmlformats.org/wordprocessingml/2006/main" xmlns:w14="http://schemas.microsoft.com/office/word/2010/wordml" xmlns:w15="http://schemas.microsoft.com/office/word/2012/wordml" xmlns:w16cex="http://schemas.microsoft.com/office/word/2018/wordml/cex" xmlns:w16cid="http://schemas.microsoft.com/office/word/2016/wordml/cid" xmlns:w16="http://schemas.microsoft.com/office/word/2018/wordml" xmlns:w16du="http://schemas.microsoft.com/office/word/2023/wordml/word16du" xmlns:w16sdtdh="http://schemas.microsoft.com/office/word/2020/wordml/sdtdatahash" xmlns:w16se="http://schemas.microsoft.com/office/word/2015/wordml/symex" xmlns:wpg="http://schemas.microsoft.com/office/word/2010/wordprocessingGroup" xmlns:wpi="http://schemas.microsoft.com/office/word/2010/wordprocessingInk" xmlns:wne="http://schemas.microsoft.com/office/word/2006/wordml" xmlns:wps="http://schemas.microsoft.com/office/word/2010/wordprocessingShape" mc:Ignorable="w14 w15 w16se w16cid w16 w16cex w16sdtdh w16du wp14">
   <w:p>
     <w:pPr>
       <w:pStyle w:val="Header"/>
@@ -9143,7 +9586,7 @@
 </file>
 
 <file path=word/header2.xml><?xml version="1.0" encoding="utf-8"?>
-<w:hdr xmlns:wpc="http://schemas.microsoft.com/office/word/2010/wordprocessingCanvas" xmlns:cx="http://schemas.microsoft.com/office/drawing/2014/chartex" xmlns:cx1="http://schemas.microsoft.com/office/drawing/2015/9/8/chartex" xmlns:mc="http://schemas.openxmlformats.org/markup-compatibility/2006" xmlns:o="urn:schemas-microsoft-com:office:office" xmlns:r="http://schemas.openxmlformats.org/officeDocument/2006/relationships" xmlns:m="http://schemas.openxmlformats.org/officeDocument/2006/math" xmlns:v="urn:schemas-microsoft-com:vml" xmlns:wp14="http://schemas.microsoft.com/office/word/2010/wordprocessingDrawing" xmlns:wp="http://schemas.openxmlformats.org/drawingml/2006/wordprocessingDrawing" xmlns:w10="urn:schemas-microsoft-com:office:word" xmlns:w="http://schemas.openxmlformats.org/wordprocessingml/2006/main" xmlns:w14="http://schemas.microsoft.com/office/word/2010/wordml" xmlns:w15="http://schemas.microsoft.com/office/word/2012/wordml" xmlns:w16se="http://schemas.microsoft.com/office/word/2015/wordml/symex" xmlns:wpg="http://schemas.microsoft.com/office/word/2010/wordprocessingGroup" xmlns:wpi="http://schemas.microsoft.com/office/word/2010/wordprocessingInk" xmlns:wne="http://schemas.microsoft.com/office/word/2006/wordml" xmlns:wps="http://schemas.microsoft.com/office/word/2010/wordprocessingShape" mc:Ignorable="w14 w15 w16se wp14">
+<w:hdr xmlns:wpc="http://schemas.microsoft.com/office/word/2010/wordprocessingCanvas" xmlns:cx="http://schemas.microsoft.com/office/drawing/2014/chartex" xmlns:cx1="http://schemas.microsoft.com/office/drawing/2015/9/8/chartex" xmlns:cx2="http://schemas.microsoft.com/office/drawing/2015/10/21/chartex" xmlns:cx3="http://schemas.microsoft.com/office/drawing/2016/5/9/chartex" xmlns:cx4="http://schemas.microsoft.com/office/drawing/2016/5/10/chartex" xmlns:cx5="http://schemas.microsoft.com/office/drawing/2016/5/11/chartex" xmlns:cx6="http://schemas.microsoft.com/office/drawing/2016/5/12/chartex" xmlns:cx7="http://schemas.microsoft.com/office/drawing/2016/5/13/chartex" xmlns:cx8="http://schemas.microsoft.com/office/drawing/2016/5/14/chartex" xmlns:mc="http://schemas.openxmlformats.org/markup-compatibility/2006" xmlns:aink="http://schemas.microsoft.com/office/drawing/2016/ink" xmlns:am3d="http://schemas.microsoft.com/office/drawing/2017/model3d" xmlns:o="urn:schemas-microsoft-com:office:office" xmlns:oel="http://schemas.microsoft.com/office/2019/extlst" xmlns:r="http://schemas.openxmlformats.org/officeDocument/2006/relationships" xmlns:m="http://schemas.openxmlformats.org/officeDocument/2006/math" xmlns:v="urn:schemas-microsoft-com:vml" xmlns:wp14="http://schemas.microsoft.com/office/word/2010/wordprocessingDrawing" xmlns:wp="http://schemas.openxmlformats.org/drawingml/2006/wordprocessingDrawing" xmlns:w10="urn:schemas-microsoft-com:office:word" xmlns:w="http://schemas.openxmlformats.org/wordprocessingml/2006/main" xmlns:w14="http://schemas.microsoft.com/office/word/2010/wordml" xmlns:w15="http://schemas.microsoft.com/office/word/2012/wordml" xmlns:w16cex="http://schemas.microsoft.com/office/word/2018/wordml/cex" xmlns:w16cid="http://schemas.microsoft.com/office/word/2016/wordml/cid" xmlns:w16="http://schemas.microsoft.com/office/word/2018/wordml" xmlns:w16du="http://schemas.microsoft.com/office/word/2023/wordml/word16du" xmlns:w16sdtdh="http://schemas.microsoft.com/office/word/2020/wordml/sdtdatahash" xmlns:w16se="http://schemas.microsoft.com/office/word/2015/wordml/symex" xmlns:wpg="http://schemas.microsoft.com/office/word/2010/wordprocessingGroup" xmlns:wpi="http://schemas.microsoft.com/office/word/2010/wordprocessingInk" xmlns:wne="http://schemas.microsoft.com/office/word/2006/wordml" xmlns:wps="http://schemas.microsoft.com/office/word/2010/wordprocessingShape" mc:Ignorable="w14 w15 w16se w16cid w16 w16cex w16sdtdh w16du wp14">
   <w:p>
     <w:pPr>
       <w:pStyle w:val="Header"/>
@@ -9156,7 +9599,7 @@
 </file>
 
 <file path=word/styles.xml><?xml version="1.0" encoding="utf-8"?>
-<w:styles xmlns:mc="http://schemas.openxmlformats.org/markup-compatibility/2006" xmlns:r="http://schemas.openxmlformats.org/officeDocument/2006/relationships" xmlns:w="http://schemas.openxmlformats.org/wordprocessingml/2006/main" xmlns:w14="http://schemas.microsoft.com/office/word/2010/wordml" xmlns:w15="http://schemas.microsoft.com/office/word/2012/wordml" xmlns:w16se="http://schemas.microsoft.com/office/word/2015/wordml/symex" mc:Ignorable="w14 w15 w16se">
+<w:styles xmlns:mc="http://schemas.openxmlformats.org/markup-compatibility/2006" xmlns:r="http://schemas.openxmlformats.org/officeDocument/2006/relationships" xmlns:w="http://schemas.openxmlformats.org/wordprocessingml/2006/main" xmlns:w14="http://schemas.microsoft.com/office/word/2010/wordml" xmlns:w15="http://schemas.microsoft.com/office/word/2012/wordml" xmlns:w16cex="http://schemas.microsoft.com/office/word/2018/wordml/cex" xmlns:w16cid="http://schemas.microsoft.com/office/word/2016/wordml/cid" xmlns:w16="http://schemas.microsoft.com/office/word/2018/wordml" xmlns:w16du="http://schemas.microsoft.com/office/word/2023/wordml/word16du" xmlns:w16sdtdh="http://schemas.microsoft.com/office/word/2020/wordml/sdtdatahash" xmlns:w16se="http://schemas.microsoft.com/office/word/2015/wordml/symex" mc:Ignorable="w14 w15 w16se w16cid w16 w16cex w16sdtdh w16du">
   <w:docDefaults>
     <w:rPrDefault>
       <w:rPr>
@@ -9166,7 +9609,7 @@
     </w:rPrDefault>
     <w:pPrDefault/>
   </w:docDefaults>
-  <w:latentStyles w:defLockedState="0" w:defUIPriority="99" w:defSemiHidden="0" w:defUnhideWhenUsed="0" w:defQFormat="0" w:count="371">
+  <w:latentStyles w:defLockedState="0" w:defUIPriority="99" w:defSemiHidden="0" w:defUnhideWhenUsed="0" w:defQFormat="0" w:count="376">
     <w:lsdException w:name="Normal" w:uiPriority="0" w:qFormat="1"/>
     <w:lsdException w:name="heading 1" w:uiPriority="9" w:qFormat="1"/>
     <w:lsdException w:name="heading 2" w:semiHidden="1" w:uiPriority="9" w:unhideWhenUsed="1" w:qFormat="1"/>
@@ -9538,6 +9981,11 @@
     <w:lsdException w:name="List Table 5 Dark Accent 6" w:uiPriority="50"/>
     <w:lsdException w:name="List Table 6 Colorful Accent 6" w:uiPriority="51"/>
     <w:lsdException w:name="List Table 7 Colorful Accent 6" w:uiPriority="52"/>
+    <w:lsdException w:name="Mention" w:semiHidden="1" w:unhideWhenUsed="1"/>
+    <w:lsdException w:name="Smart Hyperlink" w:semiHidden="1" w:unhideWhenUsed="1"/>
+    <w:lsdException w:name="Hashtag" w:semiHidden="1" w:unhideWhenUsed="1"/>
+    <w:lsdException w:name="Unresolved Mention" w:semiHidden="1" w:unhideWhenUsed="1"/>
+    <w:lsdException w:name="Smart Link" w:semiHidden="1" w:unhideWhenUsed="1"/>
   </w:latentStyles>
   <w:style w:type="paragraph" w:default="1" w:styleId="Normal">
     <w:name w:val="Normal"/>

</xml_diff>